<commit_message>
Basic table formatting and creation of other pages to show tasks in db
</commit_message>
<xml_diff>
--- a/Homework Guidelines.docx
+++ b/Homework Guidelines.docx
@@ -26,40 +26,16 @@
     </w:p>
     <w:p>
       <w:r>
-        <w:t xml:space="preserve">Make a small application that can be used as a simple </w:t>
-      </w:r>
-      <w:proofErr w:type="spellStart"/>
-      <w:r>
-        <w:t>todo</w:t>
-      </w:r>
-      <w:proofErr w:type="spellEnd"/>
-      <w:r>
-        <w:t xml:space="preserve"> list. You should be able to add tasks, view tasks, delete tasks.</w:t>
-      </w:r>
-      <w:r>
-        <w:t xml:space="preserve"> Each task has a status i.e. Pending, Started, Completed, Late. There is a due date for each task as well.  On the main page you need to show how many total tasks are in the system and the count for each status type i.e. 3 pending tasks. Clicking on the status count filters the list </w:t>
-      </w:r>
-      <w:proofErr w:type="gramStart"/>
-      <w:r>
-        <w:t>( or</w:t>
-      </w:r>
-      <w:proofErr w:type="gramEnd"/>
-      <w:r>
-        <w:t xml:space="preserve"> takes you to the new page) with these tasks.</w:t>
+        <w:t>Make a small application that can be used as a simple todo list. You should be able to add tasks, view tasks, delete tasks.</w:t>
+      </w:r>
+      <w:r>
+        <w:t xml:space="preserve"> Each task has a status i.e. Pending, Started, Completed, Late. There is a due date for each task as well.  On the main page you need to show how many total tasks are in the system and the count for each status type i.e. 3 pending tasks. Clicking on the status count filters the list ( or takes you to the new page) with these tasks.</w:t>
       </w:r>
     </w:p>
     <w:p/>
     <w:p>
       <w:r>
-        <w:t xml:space="preserve">It needs to be a client server application Architecture.  </w:t>
-      </w:r>
-      <w:proofErr w:type="gramStart"/>
-      <w:r>
-        <w:t>( WAMP</w:t>
-      </w:r>
-      <w:proofErr w:type="gramEnd"/>
-      <w:r>
-        <w:t xml:space="preserve"> Stack ) In addition to the code you need the following as well.</w:t>
+        <w:t>It needs to be a client server application Architecture.  ( WAMP Stack ) In addition to the code you need the following as well.</w:t>
       </w:r>
     </w:p>
     <w:p/>
@@ -162,15 +138,7 @@
         <w:t>one for the complete system</w:t>
       </w:r>
       <w:r>
-        <w:t xml:space="preserve"> </w:t>
-      </w:r>
-      <w:proofErr w:type="gramStart"/>
-      <w:r>
-        <w:t>( level</w:t>
-      </w:r>
-      <w:proofErr w:type="gramEnd"/>
-      <w:r>
-        <w:t xml:space="preserve"> 2)</w:t>
+        <w:t xml:space="preserve"> ( level 2)</w:t>
       </w:r>
     </w:p>
     <w:p>
@@ -838,6 +806,44 @@
         </w:rPr>
         <w:t xml:space="preserve"> </w:t>
       </w:r>
+      <w:r>
+        <w:t>.75</w:t>
+      </w:r>
+    </w:p>
+    <w:p>
+      <w:pPr>
+        <w:spacing w:after="0"/>
+      </w:pPr>
+      <w:r>
+        <w:rPr>
+          <w:b/>
+        </w:rPr>
+        <w:t>Notes:</w:t>
+      </w:r>
+      <w:r>
+        <w:rPr>
+          <w:b/>
+        </w:rPr>
+        <w:t xml:space="preserve"> </w:t>
+      </w:r>
+      <w:r>
+        <w:t xml:space="preserve">Was </w:t>
+      </w:r>
+      <w:r>
+        <w:t>considering</w:t>
+      </w:r>
+      <w:r>
+        <w:t xml:space="preserve"> the possibility of setting a php sessions variable when a specific status was clicked on, which would determine what the query would look like. This way I would only have one page that shows the tasks but currently decided against it. Will </w:t>
+      </w:r>
+      <w:r>
+        <w:t>consider</w:t>
+      </w:r>
+      <w:r>
+        <w:t xml:space="preserve"> it more once homework is almost complete to </w:t>
+      </w:r>
+      <w:r>
+        <w:t>clean things up</w:t>
+      </w:r>
       <w:bookmarkStart w:id="0" w:name="_GoBack"/>
       <w:bookmarkEnd w:id="0"/>
     </w:p>
@@ -852,6 +858,67 @@
         <w:rPr>
           <w:b/>
         </w:rPr>
+        <w:t>Issues:</w:t>
+      </w:r>
+    </w:p>
+    <w:p>
+      <w:pPr>
+        <w:spacing w:after="0"/>
+      </w:pPr>
+    </w:p>
+    <w:p>
+      <w:pPr>
+        <w:spacing w:after="0"/>
+        <w:rPr>
+          <w:b/>
+        </w:rPr>
+      </w:pPr>
+      <w:r>
+        <w:rPr>
+          <w:b/>
+        </w:rPr>
+        <w:t>Name of the task:</w:t>
+      </w:r>
+    </w:p>
+    <w:p>
+      <w:pPr>
+        <w:spacing w:after="0"/>
+        <w:rPr>
+          <w:b/>
+        </w:rPr>
+      </w:pPr>
+      <w:r>
+        <w:rPr>
+          <w:b/>
+        </w:rPr>
+        <w:t xml:space="preserve">Estimated No of hours: </w:t>
+      </w:r>
+    </w:p>
+    <w:p>
+      <w:pPr>
+        <w:spacing w:after="0"/>
+        <w:rPr>
+          <w:b/>
+        </w:rPr>
+      </w:pPr>
+      <w:r>
+        <w:rPr>
+          <w:b/>
+        </w:rPr>
+        <w:t>Actual time spent:</w:t>
+      </w:r>
+    </w:p>
+    <w:p>
+      <w:pPr>
+        <w:spacing w:after="0"/>
+        <w:rPr>
+          <w:b/>
+        </w:rPr>
+      </w:pPr>
+      <w:r>
+        <w:rPr>
+          <w:b/>
+        </w:rPr>
         <w:t>Notes:</w:t>
       </w:r>
     </w:p>
@@ -988,81 +1055,7 @@
         <w:rPr>
           <w:b/>
         </w:rPr>
-        <w:t>Actual time spent:</w:t>
-      </w:r>
-    </w:p>
-    <w:p>
-      <w:pPr>
-        <w:spacing w:after="0"/>
-        <w:rPr>
-          <w:b/>
-        </w:rPr>
-      </w:pPr>
-      <w:r>
-        <w:rPr>
-          <w:b/>
-        </w:rPr>
-        <w:t>Notes:</w:t>
-      </w:r>
-    </w:p>
-    <w:p>
-      <w:pPr>
-        <w:spacing w:after="0"/>
-        <w:rPr>
-          <w:b/>
-        </w:rPr>
-      </w:pPr>
-      <w:r>
-        <w:rPr>
-          <w:b/>
-        </w:rPr>
-        <w:t>Issues:</w:t>
-      </w:r>
-    </w:p>
-    <w:p>
-      <w:pPr>
-        <w:spacing w:after="0"/>
-      </w:pPr>
-    </w:p>
-    <w:p>
-      <w:pPr>
-        <w:spacing w:after="0"/>
-        <w:rPr>
-          <w:b/>
-        </w:rPr>
-      </w:pPr>
-      <w:r>
-        <w:rPr>
-          <w:b/>
-        </w:rPr>
-        <w:t>Name of the task:</w:t>
-      </w:r>
-    </w:p>
-    <w:p>
-      <w:pPr>
-        <w:spacing w:after="0"/>
-        <w:rPr>
-          <w:b/>
-        </w:rPr>
-      </w:pPr>
-      <w:r>
-        <w:rPr>
-          <w:b/>
-        </w:rPr>
-        <w:t xml:space="preserve">Estimated No of hours: </w:t>
-      </w:r>
-    </w:p>
-    <w:p>
-      <w:pPr>
-        <w:spacing w:after="0"/>
-        <w:rPr>
-          <w:b/>
-        </w:rPr>
-      </w:pPr>
-      <w:r>
-        <w:rPr>
-          <w:b/>
-        </w:rPr>
+        <w:lastRenderedPageBreak/>
         <w:t>Actual time spent:</w:t>
       </w:r>
     </w:p>

</xml_diff>

<commit_message>
In the middle of trying to connect the page to the database
</commit_message>
<xml_diff>
--- a/Homework Guidelines.docx
+++ b/Homework Guidelines.docx
@@ -26,16 +26,40 @@
     </w:p>
     <w:p>
       <w:r>
-        <w:t>Make a small application that can be used as a simple todo list. You should be able to add tasks, view tasks, delete tasks.</w:t>
-      </w:r>
-      <w:r>
-        <w:t xml:space="preserve"> Each task has a status i.e. Pending, Started, Completed, Late. There is a due date for each task as well.  On the main page you need to show how many total tasks are in the system and the count for each status type i.e. 3 pending tasks. Clicking on the status count filters the list ( or takes you to the new page) with these tasks.</w:t>
+        <w:t xml:space="preserve">Make a small application that can be used as a simple </w:t>
+      </w:r>
+      <w:proofErr w:type="spellStart"/>
+      <w:r>
+        <w:t>todo</w:t>
+      </w:r>
+      <w:proofErr w:type="spellEnd"/>
+      <w:r>
+        <w:t xml:space="preserve"> list. You should be able to add tasks, view tasks, delete tasks.</w:t>
+      </w:r>
+      <w:r>
+        <w:t xml:space="preserve"> Each task has a status i.e. Pending, Started, Completed, Late. There is a due date for each task as well.  On the main page you need to show how many total tasks are in the system and the count for each status type i.e. 3 pending tasks. Clicking on the status count filters the list </w:t>
+      </w:r>
+      <w:proofErr w:type="gramStart"/>
+      <w:r>
+        <w:t>( or</w:t>
+      </w:r>
+      <w:proofErr w:type="gramEnd"/>
+      <w:r>
+        <w:t xml:space="preserve"> takes you to the new page) with these tasks.</w:t>
       </w:r>
     </w:p>
     <w:p/>
     <w:p>
       <w:r>
-        <w:t>It needs to be a client server application Architecture.  ( WAMP Stack ) In addition to the code you need the following as well.</w:t>
+        <w:t xml:space="preserve">It needs to be a client server application Architecture.  </w:t>
+      </w:r>
+      <w:proofErr w:type="gramStart"/>
+      <w:r>
+        <w:t>( WAMP</w:t>
+      </w:r>
+      <w:proofErr w:type="gramEnd"/>
+      <w:r>
+        <w:t xml:space="preserve"> Stack ) In addition to the code you need the following as well.</w:t>
       </w:r>
     </w:p>
     <w:p/>
@@ -138,7 +162,15 @@
         <w:t>one for the complete system</w:t>
       </w:r>
       <w:r>
-        <w:t xml:space="preserve"> ( level 2)</w:t>
+        <w:t xml:space="preserve"> </w:t>
+      </w:r>
+      <w:proofErr w:type="gramStart"/>
+      <w:r>
+        <w:t>( level</w:t>
+      </w:r>
+      <w:proofErr w:type="gramEnd"/>
+      <w:r>
+        <w:t xml:space="preserve"> 2)</w:t>
       </w:r>
     </w:p>
     <w:p>
@@ -466,13 +498,7 @@
         <w:rPr>
           <w:b/>
         </w:rPr>
-        <w:t>Name of the task</w:t>
-      </w:r>
-      <w:r>
-        <w:rPr>
-          <w:b/>
-        </w:rPr>
-        <w:t>:</w:t>
+        <w:t>Name of the task:</w:t>
       </w:r>
       <w:r>
         <w:rPr>
@@ -492,13 +518,7 @@
         <w:rPr>
           <w:b/>
         </w:rPr>
-        <w:t>Estimated No of hours</w:t>
-      </w:r>
-      <w:r>
-        <w:rPr>
-          <w:b/>
-        </w:rPr>
-        <w:t xml:space="preserve">: </w:t>
+        <w:t xml:space="preserve">Estimated No of hours: </w:t>
       </w:r>
       <w:r>
         <w:t>0.5 Hours</w:t>
@@ -512,13 +532,7 @@
         <w:rPr>
           <w:b/>
         </w:rPr>
-        <w:t>Actual time spent</w:t>
-      </w:r>
-      <w:r>
-        <w:rPr>
-          <w:b/>
-        </w:rPr>
-        <w:t>:</w:t>
+        <w:t>Actual time spent:</w:t>
       </w:r>
       <w:r>
         <w:rPr>
@@ -833,7 +847,15 @@
         <w:t>considering</w:t>
       </w:r>
       <w:r>
-        <w:t xml:space="preserve"> the possibility of setting a php sessions variable when a specific status was clicked on, which would determine what the query would look like. This way I would only have one page that shows the tasks but currently decided against it. Will </w:t>
+        <w:t xml:space="preserve"> the possibility of setting a </w:t>
+      </w:r>
+      <w:proofErr w:type="spellStart"/>
+      <w:r>
+        <w:t>php</w:t>
+      </w:r>
+      <w:proofErr w:type="spellEnd"/>
+      <w:r>
+        <w:t xml:space="preserve"> sessions variable when a specific status was clicked on, which would determine what the query would look like. This way I would only have one page that shows the tasks but currently decided against it. Will </w:t>
       </w:r>
       <w:r>
         <w:t>consider</w:t>
@@ -869,9 +891,6 @@
     <w:p>
       <w:pPr>
         <w:spacing w:after="0"/>
-        <w:rPr>
-          <w:b/>
-        </w:rPr>
       </w:pPr>
       <w:r>
         <w:rPr>
@@ -879,13 +898,19 @@
         </w:rPr>
         <w:t>Name of the task:</w:t>
       </w:r>
-    </w:p>
-    <w:p>
-      <w:pPr>
-        <w:spacing w:after="0"/>
-        <w:rPr>
-          <w:b/>
-        </w:rPr>
+      <w:r>
+        <w:rPr>
+          <w:b/>
+        </w:rPr>
+        <w:t xml:space="preserve"> </w:t>
+      </w:r>
+      <w:r>
+        <w:t>Get connection with database showing and display numbers on homepage</w:t>
+      </w:r>
+    </w:p>
+    <w:p>
+      <w:pPr>
+        <w:spacing w:after="0"/>
       </w:pPr>
       <w:r>
         <w:rPr>
@@ -893,19 +918,28 @@
         </w:rPr>
         <w:t xml:space="preserve">Estimated No of hours: </w:t>
       </w:r>
-    </w:p>
-    <w:p>
-      <w:pPr>
-        <w:spacing w:after="0"/>
-        <w:rPr>
-          <w:b/>
-        </w:rPr>
+      <w:r>
+        <w:t>.5</w:t>
+      </w:r>
+    </w:p>
+    <w:p>
+      <w:pPr>
+        <w:spacing w:after="0"/>
       </w:pPr>
       <w:r>
         <w:rPr>
           <w:b/>
         </w:rPr>
         <w:t>Actual time spent:</w:t>
+      </w:r>
+      <w:r>
+        <w:rPr>
+          <w:b/>
+        </w:rPr>
+        <w:t xml:space="preserve"> </w:t>
+      </w:r>
+      <w:r>
+        <w:t>.25 (still working on)</w:t>
       </w:r>
     </w:p>
     <w:p>
@@ -1398,7 +1432,7 @@
     <w:lsdException w:name="Table Web 2" w:semiHidden="1" w:unhideWhenUsed="1"/>
     <w:lsdException w:name="Table Web 3" w:semiHidden="1" w:unhideWhenUsed="1"/>
     <w:lsdException w:name="Balloon Text" w:semiHidden="1" w:unhideWhenUsed="1"/>
-    <w:lsdException w:name="Table Grid" w:semiHidden="1" w:uiPriority="59" w:unhideWhenUsed="1"/>
+    <w:lsdException w:name="Table Grid" w:uiPriority="59"/>
     <w:lsdException w:name="Table Theme" w:semiHidden="1" w:unhideWhenUsed="1"/>
     <w:lsdException w:name="Placeholder Text" w:semiHidden="1"/>
     <w:lsdException w:name="No Spacing" w:uiPriority="1" w:qFormat="1"/>

</xml_diff>

<commit_message>
Displays correct numbers on home page
</commit_message>
<xml_diff>
--- a/Homework Guidelines.docx
+++ b/Homework Guidelines.docx
@@ -37,29 +37,13 @@
         <w:t xml:space="preserve"> list. You should be able to add tasks, view tasks, delete tasks.</w:t>
       </w:r>
       <w:r>
-        <w:t xml:space="preserve"> Each task has a status i.e. Pending, Started, Completed, Late. There is a due date for each task as well.  On the main page you need to show how many total tasks are in the system and the count for each status type i.e. 3 pending tasks. Clicking on the status count filters the list </w:t>
-      </w:r>
-      <w:proofErr w:type="gramStart"/>
-      <w:r>
-        <w:t>( or</w:t>
-      </w:r>
-      <w:proofErr w:type="gramEnd"/>
-      <w:r>
-        <w:t xml:space="preserve"> takes you to the new page) with these tasks.</w:t>
+        <w:t xml:space="preserve"> Each task has a status i.e. Pending, Started, Completed, Late. There is a due date for each task as well.  On the main page you need to show how many total tasks are in the system and the count for each status type i.e. 3 pending tasks. Clicking on the status count filters the list ( or takes you to the new page) with these tasks.</w:t>
       </w:r>
     </w:p>
     <w:p/>
     <w:p>
       <w:r>
-        <w:t xml:space="preserve">It needs to be a client server application Architecture.  </w:t>
-      </w:r>
-      <w:proofErr w:type="gramStart"/>
-      <w:r>
-        <w:t>( WAMP</w:t>
-      </w:r>
-      <w:proofErr w:type="gramEnd"/>
-      <w:r>
-        <w:t xml:space="preserve"> Stack ) In addition to the code you need the following as well.</w:t>
+        <w:t>It needs to be a client server application Architecture.  ( WAMP Stack ) In addition to the code you need the following as well.</w:t>
       </w:r>
     </w:p>
     <w:p/>
@@ -162,15 +146,7 @@
         <w:t>one for the complete system</w:t>
       </w:r>
       <w:r>
-        <w:t xml:space="preserve"> </w:t>
-      </w:r>
-      <w:proofErr w:type="gramStart"/>
-      <w:r>
-        <w:t>( level</w:t>
-      </w:r>
-      <w:proofErr w:type="gramEnd"/>
-      <w:r>
-        <w:t xml:space="preserve"> 2)</w:t>
+        <w:t xml:space="preserve"> ( level 2)</w:t>
       </w:r>
     </w:p>
     <w:p>
@@ -866,15 +842,113 @@
       <w:r>
         <w:t>clean things up</w:t>
       </w:r>
+    </w:p>
+    <w:p>
+      <w:pPr>
+        <w:spacing w:after="0"/>
+        <w:rPr>
+          <w:b/>
+        </w:rPr>
+      </w:pPr>
+      <w:r>
+        <w:rPr>
+          <w:b/>
+        </w:rPr>
+        <w:t>Issues:</w:t>
+      </w:r>
+    </w:p>
+    <w:p>
+      <w:pPr>
+        <w:spacing w:after="0"/>
+      </w:pPr>
+    </w:p>
+    <w:p>
+      <w:pPr>
+        <w:spacing w:after="0"/>
+      </w:pPr>
+      <w:r>
+        <w:rPr>
+          <w:b/>
+        </w:rPr>
+        <w:t>Name of the task:</w:t>
+      </w:r>
+      <w:r>
+        <w:rPr>
+          <w:b/>
+        </w:rPr>
+        <w:t xml:space="preserve"> </w:t>
+      </w:r>
+      <w:r>
+        <w:t>Get connection with database showing and display numbers on homepage</w:t>
+      </w:r>
+    </w:p>
+    <w:p>
+      <w:pPr>
+        <w:spacing w:after="0"/>
+      </w:pPr>
+      <w:r>
+        <w:rPr>
+          <w:b/>
+        </w:rPr>
+        <w:t xml:space="preserve">Estimated No of hours: </w:t>
+      </w:r>
+      <w:r>
+        <w:t>.5</w:t>
+      </w:r>
+    </w:p>
+    <w:p>
+      <w:pPr>
+        <w:spacing w:after="0"/>
+      </w:pPr>
+      <w:r>
+        <w:rPr>
+          <w:b/>
+        </w:rPr>
+        <w:t>Actual time spent:</w:t>
+      </w:r>
+      <w:r>
+        <w:rPr>
+          <w:b/>
+        </w:rPr>
+        <w:t xml:space="preserve"> </w:t>
+      </w:r>
+      <w:r>
+        <w:t>1</w:t>
+      </w:r>
       <w:bookmarkStart w:id="0" w:name="_GoBack"/>
-      <w:bookmarkEnd w:id="0"/>
-    </w:p>
-    <w:p>
-      <w:pPr>
-        <w:spacing w:after="0"/>
-        <w:rPr>
-          <w:b/>
-        </w:rPr>
+    </w:p>
+    <w:bookmarkEnd w:id="0"/>
+    <w:p>
+      <w:pPr>
+        <w:spacing w:after="0"/>
+      </w:pPr>
+      <w:r>
+        <w:rPr>
+          <w:b/>
+        </w:rPr>
+        <w:t>Notes:</w:t>
+      </w:r>
+      <w:r>
+        <w:rPr>
+          <w:b/>
+        </w:rPr>
+        <w:t xml:space="preserve"> </w:t>
+      </w:r>
+      <w:r>
+        <w:t xml:space="preserve">Lack of knowledge of </w:t>
+      </w:r>
+      <w:proofErr w:type="spellStart"/>
+      <w:r>
+        <w:t>php</w:t>
+      </w:r>
+      <w:proofErr w:type="spellEnd"/>
+      <w:r>
+        <w:t xml:space="preserve"> syntax delayed this</w:t>
+      </w:r>
+    </w:p>
+    <w:p>
+      <w:pPr>
+        <w:spacing w:after="0"/>
       </w:pPr>
       <w:r>
         <w:rPr>
@@ -882,6 +956,31 @@
         </w:rPr>
         <w:t>Issues:</w:t>
       </w:r>
+      <w:r>
+        <w:rPr>
+          <w:b/>
+        </w:rPr>
+        <w:t xml:space="preserve"> </w:t>
+      </w:r>
+      <w:r>
+        <w:t xml:space="preserve">Wrong </w:t>
+      </w:r>
+      <w:proofErr w:type="spellStart"/>
+      <w:r>
+        <w:t>php</w:t>
+      </w:r>
+      <w:proofErr w:type="spellEnd"/>
+      <w:r>
+        <w:t xml:space="preserve"> syntax and function calls kept me from connecting to the database. Figuring out how to extract the data from the object returned by the query kept me from displaying the numbers. </w:t>
+      </w:r>
+      <w:proofErr w:type="spellStart"/>
+      <w:r>
+        <w:t>Fetch_array</w:t>
+      </w:r>
+      <w:proofErr w:type="spellEnd"/>
+      <w:r>
+        <w:t xml:space="preserve"> function fixed this.</w:t>
+      </w:r>
     </w:p>
     <w:p>
       <w:pPr>
@@ -905,7 +1004,7 @@
         <w:t xml:space="preserve"> </w:t>
       </w:r>
       <w:r>
-        <w:t>Get connection with database showing and display numbers on homepage</w:t>
+        <w:t>Display data on their respective pages</w:t>
       </w:r>
     </w:p>
     <w:p>
@@ -925,6 +1024,9 @@
     <w:p>
       <w:pPr>
         <w:spacing w:after="0"/>
+        <w:rPr>
+          <w:b/>
+        </w:rPr>
       </w:pPr>
       <w:r>
         <w:rPr>
@@ -932,15 +1034,6 @@
         </w:rPr>
         <w:t>Actual time spent:</w:t>
       </w:r>
-      <w:r>
-        <w:rPr>
-          <w:b/>
-        </w:rPr>
-        <w:t xml:space="preserve"> </w:t>
-      </w:r>
-      <w:r>
-        <w:t>.25 (still working on)</w:t>
-      </w:r>
     </w:p>
     <w:p>
       <w:pPr>
@@ -986,6 +1079,7 @@
         <w:rPr>
           <w:b/>
         </w:rPr>
+        <w:lastRenderedPageBreak/>
         <w:t>Name of the task:</w:t>
       </w:r>
     </w:p>
@@ -1014,82 +1108,6 @@
         <w:rPr>
           <w:b/>
         </w:rPr>
-        <w:t>Actual time spent:</w:t>
-      </w:r>
-    </w:p>
-    <w:p>
-      <w:pPr>
-        <w:spacing w:after="0"/>
-        <w:rPr>
-          <w:b/>
-        </w:rPr>
-      </w:pPr>
-      <w:r>
-        <w:rPr>
-          <w:b/>
-        </w:rPr>
-        <w:t>Notes:</w:t>
-      </w:r>
-    </w:p>
-    <w:p>
-      <w:pPr>
-        <w:spacing w:after="0"/>
-        <w:rPr>
-          <w:b/>
-        </w:rPr>
-      </w:pPr>
-      <w:r>
-        <w:rPr>
-          <w:b/>
-        </w:rPr>
-        <w:t>Issues:</w:t>
-      </w:r>
-    </w:p>
-    <w:p>
-      <w:pPr>
-        <w:spacing w:after="0"/>
-      </w:pPr>
-    </w:p>
-    <w:p>
-      <w:pPr>
-        <w:spacing w:after="0"/>
-        <w:rPr>
-          <w:b/>
-        </w:rPr>
-      </w:pPr>
-      <w:r>
-        <w:rPr>
-          <w:b/>
-        </w:rPr>
-        <w:t>Name of the task:</w:t>
-      </w:r>
-    </w:p>
-    <w:p>
-      <w:pPr>
-        <w:spacing w:after="0"/>
-        <w:rPr>
-          <w:b/>
-        </w:rPr>
-      </w:pPr>
-      <w:r>
-        <w:rPr>
-          <w:b/>
-        </w:rPr>
-        <w:t xml:space="preserve">Estimated No of hours: </w:t>
-      </w:r>
-    </w:p>
-    <w:p>
-      <w:pPr>
-        <w:spacing w:after="0"/>
-        <w:rPr>
-          <w:b/>
-        </w:rPr>
-      </w:pPr>
-      <w:r>
-        <w:rPr>
-          <w:b/>
-        </w:rPr>
-        <w:lastRenderedPageBreak/>
         <w:t>Actual time spent:</w:t>
       </w:r>
     </w:p>

</xml_diff>

<commit_message>
Data is now shown on each page
</commit_message>
<xml_diff>
--- a/Homework Guidelines.docx
+++ b/Homework Guidelines.docx
@@ -26,15 +26,7 @@
     </w:p>
     <w:p>
       <w:r>
-        <w:t xml:space="preserve">Make a small application that can be used as a simple </w:t>
-      </w:r>
-      <w:proofErr w:type="spellStart"/>
-      <w:r>
-        <w:t>todo</w:t>
-      </w:r>
-      <w:proofErr w:type="spellEnd"/>
-      <w:r>
-        <w:t xml:space="preserve"> list. You should be able to add tasks, view tasks, delete tasks.</w:t>
+        <w:t>Make a small application that can be used as a simple todo list. You should be able to add tasks, view tasks, delete tasks.</w:t>
       </w:r>
       <w:r>
         <w:t xml:space="preserve"> Each task has a status i.e. Pending, Started, Completed, Late. There is a due date for each task as well.  On the main page you need to show how many total tasks are in the system and the count for each status type i.e. 3 pending tasks. Clicking on the status count filters the list ( or takes you to the new page) with these tasks.</w:t>
@@ -823,15 +815,7 @@
         <w:t>considering</w:t>
       </w:r>
       <w:r>
-        <w:t xml:space="preserve"> the possibility of setting a </w:t>
-      </w:r>
-      <w:proofErr w:type="spellStart"/>
-      <w:r>
-        <w:t>php</w:t>
-      </w:r>
-      <w:proofErr w:type="spellEnd"/>
-      <w:r>
-        <w:t xml:space="preserve"> sessions variable when a specific status was clicked on, which would determine what the query would look like. This way I would only have one page that shows the tasks but currently decided against it. Will </w:t>
+        <w:t xml:space="preserve"> the possibility of setting a php sessions variable when a specific status was clicked on, which would determine what the query would look like. This way I would only have one page that shows the tasks but currently decided against it. Will </w:t>
       </w:r>
       <w:r>
         <w:t>consider</w:t>
@@ -915,9 +899,7 @@
       <w:r>
         <w:t>1</w:t>
       </w:r>
-      <w:bookmarkStart w:id="0" w:name="_GoBack"/>
-    </w:p>
-    <w:bookmarkEnd w:id="0"/>
+    </w:p>
     <w:p>
       <w:pPr>
         <w:spacing w:after="0"/>
@@ -935,15 +917,7 @@
         <w:t xml:space="preserve"> </w:t>
       </w:r>
       <w:r>
-        <w:t xml:space="preserve">Lack of knowledge of </w:t>
-      </w:r>
-      <w:proofErr w:type="spellStart"/>
-      <w:r>
-        <w:t>php</w:t>
-      </w:r>
-      <w:proofErr w:type="spellEnd"/>
-      <w:r>
-        <w:t xml:space="preserve"> syntax delayed this</w:t>
+        <w:t>Lack of knowledge of php syntax delayed this</w:t>
       </w:r>
     </w:p>
     <w:p>
@@ -963,21 +937,11 @@
         <w:t xml:space="preserve"> </w:t>
       </w:r>
       <w:r>
-        <w:t xml:space="preserve">Wrong </w:t>
-      </w:r>
-      <w:proofErr w:type="spellStart"/>
-      <w:r>
-        <w:t>php</w:t>
-      </w:r>
-      <w:proofErr w:type="spellEnd"/>
-      <w:r>
-        <w:t xml:space="preserve"> syntax and function calls kept me from connecting to the database. Figuring out how to extract the data from the object returned by the query kept me from displaying the numbers. </w:t>
-      </w:r>
-      <w:proofErr w:type="spellStart"/>
-      <w:r>
-        <w:t>Fetch_array</w:t>
-      </w:r>
-      <w:proofErr w:type="spellEnd"/>
+        <w:t>Wrong php syntax and function calls kept me from connecting to the database. Figuring out how to extract the data from the object returned by the query kept me from displaying the numbers. Fetch_array</w:t>
+      </w:r>
+      <w:r>
+        <w:t>()</w:t>
+      </w:r>
       <w:r>
         <w:t xml:space="preserve"> function fixed this.</w:t>
       </w:r>
@@ -1024,9 +988,6 @@
     <w:p>
       <w:pPr>
         <w:spacing w:after="0"/>
-        <w:rPr>
-          <w:b/>
-        </w:rPr>
       </w:pPr>
       <w:r>
         <w:rPr>
@@ -1034,13 +995,19 @@
         </w:rPr>
         <w:t>Actual time spent:</w:t>
       </w:r>
-    </w:p>
-    <w:p>
-      <w:pPr>
-        <w:spacing w:after="0"/>
-        <w:rPr>
-          <w:b/>
-        </w:rPr>
+      <w:r>
+        <w:rPr>
+          <w:b/>
+        </w:rPr>
+        <w:t xml:space="preserve"> </w:t>
+      </w:r>
+      <w:r>
+        <w:t>.5</w:t>
+      </w:r>
+    </w:p>
+    <w:p>
+      <w:pPr>
+        <w:spacing w:after="0"/>
       </w:pPr>
       <w:r>
         <w:rPr>
@@ -1048,6 +1015,12 @@
         </w:rPr>
         <w:t>Notes:</w:t>
       </w:r>
+      <w:r>
+        <w:rPr>
+          <w:b/>
+        </w:rPr>
+        <w:t xml:space="preserve"> </w:t>
+      </w:r>
     </w:p>
     <w:p>
       <w:pPr>
@@ -1071,9 +1044,6 @@
     <w:p>
       <w:pPr>
         <w:spacing w:after="0"/>
-        <w:rPr>
-          <w:b/>
-        </w:rPr>
       </w:pPr>
       <w:r>
         <w:rPr>
@@ -1082,13 +1052,19 @@
         <w:lastRenderedPageBreak/>
         <w:t>Name of the task:</w:t>
       </w:r>
-    </w:p>
-    <w:p>
-      <w:pPr>
-        <w:spacing w:after="0"/>
-        <w:rPr>
-          <w:b/>
-        </w:rPr>
+      <w:r>
+        <w:rPr>
+          <w:b/>
+        </w:rPr>
+        <w:t xml:space="preserve"> </w:t>
+      </w:r>
+      <w:r>
+        <w:t>Add edit capabilities to each of the pages that display data</w:t>
+      </w:r>
+    </w:p>
+    <w:p>
+      <w:pPr>
+        <w:spacing w:after="0"/>
       </w:pPr>
       <w:r>
         <w:rPr>
@@ -1096,6 +1072,11 @@
         </w:rPr>
         <w:t xml:space="preserve">Estimated No of hours: </w:t>
       </w:r>
+      <w:r>
+        <w:t>1.5</w:t>
+      </w:r>
+      <w:bookmarkStart w:id="0" w:name="_GoBack"/>
+      <w:bookmarkEnd w:id="0"/>
     </w:p>
     <w:p>
       <w:pPr>
@@ -1138,6 +1119,326 @@
         </w:rPr>
         <w:t>Issues:</w:t>
       </w:r>
+    </w:p>
+    <w:p>
+      <w:pPr>
+        <w:spacing w:after="0"/>
+        <w:rPr>
+          <w:b/>
+        </w:rPr>
+      </w:pPr>
+    </w:p>
+    <w:p>
+      <w:pPr>
+        <w:spacing w:after="0"/>
+        <w:rPr>
+          <w:b/>
+        </w:rPr>
+      </w:pPr>
+      <w:r>
+        <w:rPr>
+          <w:b/>
+        </w:rPr>
+        <w:t>Name of the task:</w:t>
+      </w:r>
+    </w:p>
+    <w:p>
+      <w:pPr>
+        <w:spacing w:after="0"/>
+        <w:rPr>
+          <w:b/>
+        </w:rPr>
+      </w:pPr>
+      <w:r>
+        <w:rPr>
+          <w:b/>
+        </w:rPr>
+        <w:t xml:space="preserve">Estimated No of hours: </w:t>
+      </w:r>
+    </w:p>
+    <w:p>
+      <w:pPr>
+        <w:spacing w:after="0"/>
+        <w:rPr>
+          <w:b/>
+        </w:rPr>
+      </w:pPr>
+      <w:r>
+        <w:rPr>
+          <w:b/>
+        </w:rPr>
+        <w:t>Actual time spent:</w:t>
+      </w:r>
+    </w:p>
+    <w:p>
+      <w:pPr>
+        <w:spacing w:after="0"/>
+        <w:rPr>
+          <w:b/>
+        </w:rPr>
+      </w:pPr>
+      <w:r>
+        <w:rPr>
+          <w:b/>
+        </w:rPr>
+        <w:t>Notes:</w:t>
+      </w:r>
+    </w:p>
+    <w:p>
+      <w:pPr>
+        <w:spacing w:after="0"/>
+        <w:rPr>
+          <w:b/>
+        </w:rPr>
+      </w:pPr>
+      <w:r>
+        <w:rPr>
+          <w:b/>
+        </w:rPr>
+        <w:t>Issues:</w:t>
+      </w:r>
+    </w:p>
+    <w:p>
+      <w:pPr>
+        <w:spacing w:after="0"/>
+        <w:rPr>
+          <w:b/>
+        </w:rPr>
+      </w:pPr>
+    </w:p>
+    <w:p>
+      <w:pPr>
+        <w:spacing w:after="0"/>
+        <w:rPr>
+          <w:b/>
+        </w:rPr>
+      </w:pPr>
+      <w:r>
+        <w:rPr>
+          <w:b/>
+        </w:rPr>
+        <w:t>Name of the task:</w:t>
+      </w:r>
+    </w:p>
+    <w:p>
+      <w:pPr>
+        <w:spacing w:after="0"/>
+        <w:rPr>
+          <w:b/>
+        </w:rPr>
+      </w:pPr>
+      <w:r>
+        <w:rPr>
+          <w:b/>
+        </w:rPr>
+        <w:t xml:space="preserve">Estimated No of hours: </w:t>
+      </w:r>
+    </w:p>
+    <w:p>
+      <w:pPr>
+        <w:spacing w:after="0"/>
+        <w:rPr>
+          <w:b/>
+        </w:rPr>
+      </w:pPr>
+      <w:r>
+        <w:rPr>
+          <w:b/>
+        </w:rPr>
+        <w:t>Actual time spent:</w:t>
+      </w:r>
+    </w:p>
+    <w:p>
+      <w:pPr>
+        <w:spacing w:after="0"/>
+        <w:rPr>
+          <w:b/>
+        </w:rPr>
+      </w:pPr>
+      <w:r>
+        <w:rPr>
+          <w:b/>
+        </w:rPr>
+        <w:t>Notes:</w:t>
+      </w:r>
+    </w:p>
+    <w:p>
+      <w:pPr>
+        <w:spacing w:after="0"/>
+        <w:rPr>
+          <w:b/>
+        </w:rPr>
+      </w:pPr>
+      <w:r>
+        <w:rPr>
+          <w:b/>
+        </w:rPr>
+        <w:t>Issues:</w:t>
+      </w:r>
+    </w:p>
+    <w:p>
+      <w:pPr>
+        <w:spacing w:after="0"/>
+        <w:rPr>
+          <w:b/>
+        </w:rPr>
+      </w:pPr>
+    </w:p>
+    <w:p>
+      <w:pPr>
+        <w:spacing w:after="0"/>
+        <w:rPr>
+          <w:b/>
+        </w:rPr>
+      </w:pPr>
+      <w:r>
+        <w:rPr>
+          <w:b/>
+        </w:rPr>
+        <w:t>Name of the task:</w:t>
+      </w:r>
+    </w:p>
+    <w:p>
+      <w:pPr>
+        <w:spacing w:after="0"/>
+        <w:rPr>
+          <w:b/>
+        </w:rPr>
+      </w:pPr>
+      <w:r>
+        <w:rPr>
+          <w:b/>
+        </w:rPr>
+        <w:t xml:space="preserve">Estimated No of hours: </w:t>
+      </w:r>
+    </w:p>
+    <w:p>
+      <w:pPr>
+        <w:spacing w:after="0"/>
+        <w:rPr>
+          <w:b/>
+        </w:rPr>
+      </w:pPr>
+      <w:r>
+        <w:rPr>
+          <w:b/>
+        </w:rPr>
+        <w:t>Actual time spent:</w:t>
+      </w:r>
+    </w:p>
+    <w:p>
+      <w:pPr>
+        <w:spacing w:after="0"/>
+        <w:rPr>
+          <w:b/>
+        </w:rPr>
+      </w:pPr>
+      <w:r>
+        <w:rPr>
+          <w:b/>
+        </w:rPr>
+        <w:t>Notes:</w:t>
+      </w:r>
+    </w:p>
+    <w:p>
+      <w:pPr>
+        <w:spacing w:after="0"/>
+        <w:rPr>
+          <w:b/>
+        </w:rPr>
+      </w:pPr>
+      <w:r>
+        <w:rPr>
+          <w:b/>
+        </w:rPr>
+        <w:t>Issues:</w:t>
+      </w:r>
+    </w:p>
+    <w:p>
+      <w:pPr>
+        <w:spacing w:after="0"/>
+        <w:rPr>
+          <w:b/>
+        </w:rPr>
+      </w:pPr>
+    </w:p>
+    <w:p>
+      <w:pPr>
+        <w:spacing w:after="0"/>
+        <w:rPr>
+          <w:b/>
+        </w:rPr>
+      </w:pPr>
+      <w:r>
+        <w:rPr>
+          <w:b/>
+        </w:rPr>
+        <w:t>Name of the task:</w:t>
+      </w:r>
+    </w:p>
+    <w:p>
+      <w:pPr>
+        <w:spacing w:after="0"/>
+        <w:rPr>
+          <w:b/>
+        </w:rPr>
+      </w:pPr>
+      <w:r>
+        <w:rPr>
+          <w:b/>
+        </w:rPr>
+        <w:t xml:space="preserve">Estimated No of hours: </w:t>
+      </w:r>
+    </w:p>
+    <w:p>
+      <w:pPr>
+        <w:spacing w:after="0"/>
+        <w:rPr>
+          <w:b/>
+        </w:rPr>
+      </w:pPr>
+      <w:r>
+        <w:rPr>
+          <w:b/>
+        </w:rPr>
+        <w:t>Actual time spent:</w:t>
+      </w:r>
+    </w:p>
+    <w:p>
+      <w:pPr>
+        <w:spacing w:after="0"/>
+        <w:rPr>
+          <w:b/>
+        </w:rPr>
+      </w:pPr>
+      <w:r>
+        <w:rPr>
+          <w:b/>
+        </w:rPr>
+        <w:t>Notes:</w:t>
+      </w:r>
+    </w:p>
+    <w:p>
+      <w:pPr>
+        <w:spacing w:after="0"/>
+        <w:rPr>
+          <w:b/>
+        </w:rPr>
+      </w:pPr>
+      <w:r>
+        <w:rPr>
+          <w:b/>
+        </w:rPr>
+        <w:t>Issues:</w:t>
+      </w:r>
+    </w:p>
+    <w:p>
+      <w:pPr>
+        <w:spacing w:after="0"/>
+        <w:rPr>
+          <w:b/>
+        </w:rPr>
+      </w:pPr>
     </w:p>
     <w:sectPr>
       <w:pgSz w:w="12240" w:h="15840"/>

</xml_diff>

<commit_message>
Can now delete tasks
</commit_message>
<xml_diff>
--- a/Homework Guidelines.docx
+++ b/Homework Guidelines.docx
@@ -26,16 +26,48 @@
     </w:p>
     <w:p>
       <w:r>
-        <w:t>Make a small application that can be used as a simple todo list. You should be able to add tasks, view tasks, delete tasks.</w:t>
-      </w:r>
-      <w:r>
-        <w:t xml:space="preserve"> Each task has a status i.e. Pending, Started, Completed, Late. There is a due date for each task as well.  On the main page you need to show how many total tasks are in the system and the count for each status type i.e. 3 pending tasks. Clicking on the status count filters the list ( or takes you to the new page) with these tasks.</w:t>
+        <w:t xml:space="preserve">Make a small application that can be used as a simple </w:t>
+      </w:r>
+      <w:proofErr w:type="spellStart"/>
+      <w:r>
+        <w:t>todo</w:t>
+      </w:r>
+      <w:proofErr w:type="spellEnd"/>
+      <w:r>
+        <w:t xml:space="preserve"> list. You should be able to add tasks, view tasks, delete tasks.</w:t>
+      </w:r>
+      <w:r>
+        <w:t xml:space="preserve"> Each task has a status i.e. Pending, Started, Completed, Late. There is a due date for each task as well.  On the main </w:t>
+      </w:r>
+      <w:proofErr w:type="gramStart"/>
+      <w:r>
+        <w:t>page</w:t>
+      </w:r>
+      <w:proofErr w:type="gramEnd"/>
+      <w:r>
+        <w:t xml:space="preserve"> you need to show how many total tasks are in the system and the count for each status type i.e. 3 pending tasks. Clicking on the status count filters the list </w:t>
+      </w:r>
+      <w:proofErr w:type="gramStart"/>
+      <w:r>
+        <w:t>( or</w:t>
+      </w:r>
+      <w:proofErr w:type="gramEnd"/>
+      <w:r>
+        <w:t xml:space="preserve"> takes you to the new page) with these tasks.</w:t>
       </w:r>
     </w:p>
     <w:p/>
     <w:p>
       <w:r>
-        <w:t>It needs to be a client server application Architecture.  ( WAMP Stack ) In addition to the code you need the following as well.</w:t>
+        <w:t xml:space="preserve">It needs to be a client server application Architecture.  </w:t>
+      </w:r>
+      <w:proofErr w:type="gramStart"/>
+      <w:r>
+        <w:t>( WAMP</w:t>
+      </w:r>
+      <w:proofErr w:type="gramEnd"/>
+      <w:r>
+        <w:t xml:space="preserve"> Stack ) In addition to the code you need the following as well.</w:t>
       </w:r>
     </w:p>
     <w:p/>
@@ -138,7 +170,15 @@
         <w:t>one for the complete system</w:t>
       </w:r>
       <w:r>
-        <w:t xml:space="preserve"> ( level 2)</w:t>
+        <w:t xml:space="preserve"> </w:t>
+      </w:r>
+      <w:proofErr w:type="gramStart"/>
+      <w:r>
+        <w:t>( level</w:t>
+      </w:r>
+      <w:proofErr w:type="gramEnd"/>
+      <w:r>
+        <w:t xml:space="preserve"> 2)</w:t>
       </w:r>
     </w:p>
     <w:p>
@@ -357,7 +397,15 @@
         <w:spacing w:after="0"/>
       </w:pPr>
       <w:r>
-        <w:t>In addition you need to provide a work break down for the assignment. It should have the following:</w:t>
+        <w:t xml:space="preserve">In </w:t>
+      </w:r>
+      <w:proofErr w:type="gramStart"/>
+      <w:r>
+        <w:t>addition</w:t>
+      </w:r>
+      <w:proofErr w:type="gramEnd"/>
+      <w:r>
+        <w:t xml:space="preserve"> you need to provide a work break down for the assignment. It should have the following:</w:t>
       </w:r>
     </w:p>
     <w:p>
@@ -815,7 +863,15 @@
         <w:t>considering</w:t>
       </w:r>
       <w:r>
-        <w:t xml:space="preserve"> the possibility of setting a php sessions variable when a specific status was clicked on, which would determine what the query would look like. This way I would only have one page that shows the tasks but currently decided against it. Will </w:t>
+        <w:t xml:space="preserve"> the possibility of setting a </w:t>
+      </w:r>
+      <w:proofErr w:type="spellStart"/>
+      <w:r>
+        <w:t>php</w:t>
+      </w:r>
+      <w:proofErr w:type="spellEnd"/>
+      <w:r>
+        <w:t xml:space="preserve"> sessions variable when a specific status was clicked on, which would determine what the query would look like. This way I would only have one page that shows the tasks but currently decided against it. Will </w:t>
       </w:r>
       <w:r>
         <w:t>consider</w:t>
@@ -917,7 +973,15 @@
         <w:t xml:space="preserve"> </w:t>
       </w:r>
       <w:r>
-        <w:t>Lack of knowledge of php syntax delayed this</w:t>
+        <w:t xml:space="preserve">Lack of knowledge of </w:t>
+      </w:r>
+      <w:proofErr w:type="spellStart"/>
+      <w:r>
+        <w:t>php</w:t>
+      </w:r>
+      <w:proofErr w:type="spellEnd"/>
+      <w:r>
+        <w:t xml:space="preserve"> syntax delayed this</w:t>
       </w:r>
     </w:p>
     <w:p>
@@ -937,10 +1001,31 @@
         <w:t xml:space="preserve"> </w:t>
       </w:r>
       <w:r>
-        <w:t>Wrong php syntax and function calls kept me from connecting to the database. Figuring out how to extract the data from the object returned by the query kept me from displaying the numbers. Fetch_array</w:t>
-      </w:r>
-      <w:r>
-        <w:t>()</w:t>
+        <w:t xml:space="preserve">Wrong </w:t>
+      </w:r>
+      <w:proofErr w:type="spellStart"/>
+      <w:r>
+        <w:t>php</w:t>
+      </w:r>
+      <w:proofErr w:type="spellEnd"/>
+      <w:r>
+        <w:t xml:space="preserve"> syntax and function calls kept me from connecting to the database. Figuring out how to extract the data from the object returned by the query kept me from displaying the numbers. </w:t>
+      </w:r>
+      <w:proofErr w:type="spellStart"/>
+      <w:r>
+        <w:t>Fetch_</w:t>
+      </w:r>
+      <w:proofErr w:type="gramStart"/>
+      <w:r>
+        <w:t>array</w:t>
+      </w:r>
+      <w:proofErr w:type="spellEnd"/>
+      <w:r>
+        <w:t>(</w:t>
+      </w:r>
+      <w:proofErr w:type="gramEnd"/>
+      <w:r>
+        <w:t>)</w:t>
       </w:r>
       <w:r>
         <w:t xml:space="preserve"> function fixed this.</w:t>
@@ -1059,7 +1144,13 @@
         <w:t xml:space="preserve"> </w:t>
       </w:r>
       <w:r>
-        <w:t>Add edit capabilities to each of the pages that display data</w:t>
+        <w:t xml:space="preserve">Add </w:t>
+      </w:r>
+      <w:r>
+        <w:t>delete</w:t>
+      </w:r>
+      <w:r>
+        <w:t xml:space="preserve"> capabilities to each of the pages that display data</w:t>
       </w:r>
     </w:p>
     <w:p>
@@ -1074,87 +1165,119 @@
       </w:r>
       <w:r>
         <w:t>1.5</w:t>
+      </w:r>
+    </w:p>
+    <w:p>
+      <w:pPr>
+        <w:spacing w:after="0"/>
+      </w:pPr>
+      <w:r>
+        <w:rPr>
+          <w:b/>
+        </w:rPr>
+        <w:t>Actual time spent:</w:t>
+      </w:r>
+      <w:r>
+        <w:rPr>
+          <w:b/>
+        </w:rPr>
+        <w:t xml:space="preserve"> </w:t>
+      </w:r>
+      <w:r>
+        <w:t>3</w:t>
+      </w:r>
+    </w:p>
+    <w:p>
+      <w:pPr>
+        <w:spacing w:after="0"/>
+      </w:pPr>
+      <w:r>
+        <w:rPr>
+          <w:b/>
+        </w:rPr>
+        <w:t>Notes:</w:t>
+      </w:r>
+      <w:r>
+        <w:rPr>
+          <w:b/>
+        </w:rPr>
+        <w:t xml:space="preserve"> </w:t>
+      </w:r>
+      <w:r>
+        <w:t xml:space="preserve">Figuring out that I can pass variables with a form is going to allow me to lose </w:t>
+      </w:r>
+      <w:proofErr w:type="gramStart"/>
+      <w:r>
+        <w:t>all of</w:t>
+      </w:r>
+      <w:proofErr w:type="gramEnd"/>
+      <w:r>
+        <w:t xml:space="preserve"> the different pages I use to display the tasks of each status, and just have one. Depending on the variable I send when I first </w:t>
+      </w:r>
+    </w:p>
+    <w:p>
+      <w:pPr>
+        <w:spacing w:after="0"/>
+      </w:pPr>
+      <w:r>
+        <w:rPr>
+          <w:b/>
+        </w:rPr>
+        <w:t>Issues:</w:t>
+      </w:r>
+      <w:r>
+        <w:rPr>
+          <w:b/>
+        </w:rPr>
+        <w:t xml:space="preserve"> </w:t>
+      </w:r>
+      <w:r>
+        <w:t xml:space="preserve">I had way too hard of a time with this than I should have. Tried many things, but without it being a form. Once I found that I could hide the input, and then submit it as a form and pass on the variables to a new page it was like night and day.  </w:t>
+      </w:r>
+    </w:p>
+    <w:p>
+      <w:pPr>
+        <w:spacing w:after="0"/>
+        <w:rPr>
+          <w:b/>
+        </w:rPr>
+      </w:pPr>
+    </w:p>
+    <w:p>
+      <w:pPr>
+        <w:spacing w:after="0"/>
+      </w:pPr>
+      <w:r>
+        <w:rPr>
+          <w:b/>
+        </w:rPr>
+        <w:t>Name of the task:</w:t>
+      </w:r>
+      <w:r>
+        <w:rPr>
+          <w:b/>
+        </w:rPr>
+        <w:t xml:space="preserve"> </w:t>
+      </w:r>
+      <w:r>
+        <w:t>Refactor site to only need one page to display the results of a specific task status</w:t>
+      </w:r>
+    </w:p>
+    <w:p>
+      <w:pPr>
+        <w:spacing w:after="0"/>
+      </w:pPr>
+      <w:r>
+        <w:rPr>
+          <w:b/>
+        </w:rPr>
+        <w:t xml:space="preserve">Estimated No of hours: </w:t>
+      </w:r>
+      <w:r>
+        <w:t>1</w:t>
       </w:r>
       <w:bookmarkStart w:id="0" w:name="_GoBack"/>
       <w:bookmarkEnd w:id="0"/>
-    </w:p>
-    <w:p>
-      <w:pPr>
-        <w:spacing w:after="0"/>
-        <w:rPr>
-          <w:b/>
-        </w:rPr>
-      </w:pPr>
-      <w:r>
-        <w:rPr>
-          <w:b/>
-        </w:rPr>
-        <w:t>Actual time spent:</w:t>
-      </w:r>
-    </w:p>
-    <w:p>
-      <w:pPr>
-        <w:spacing w:after="0"/>
-        <w:rPr>
-          <w:b/>
-        </w:rPr>
-      </w:pPr>
-      <w:r>
-        <w:rPr>
-          <w:b/>
-        </w:rPr>
-        <w:t>Notes:</w:t>
-      </w:r>
-    </w:p>
-    <w:p>
-      <w:pPr>
-        <w:spacing w:after="0"/>
-        <w:rPr>
-          <w:b/>
-        </w:rPr>
-      </w:pPr>
-      <w:r>
-        <w:rPr>
-          <w:b/>
-        </w:rPr>
-        <w:t>Issues:</w:t>
-      </w:r>
-    </w:p>
-    <w:p>
-      <w:pPr>
-        <w:spacing w:after="0"/>
-        <w:rPr>
-          <w:b/>
-        </w:rPr>
-      </w:pPr>
-    </w:p>
-    <w:p>
-      <w:pPr>
-        <w:spacing w:after="0"/>
-        <w:rPr>
-          <w:b/>
-        </w:rPr>
-      </w:pPr>
-      <w:r>
-        <w:rPr>
-          <w:b/>
-        </w:rPr>
-        <w:t>Name of the task:</w:t>
-      </w:r>
-    </w:p>
-    <w:p>
-      <w:pPr>
-        <w:spacing w:after="0"/>
-        <w:rPr>
-          <w:b/>
-        </w:rPr>
-      </w:pPr>
-      <w:r>
-        <w:rPr>
-          <w:b/>
-        </w:rPr>
-        <w:t xml:space="preserve">Estimated No of hours: </w:t>
-      </w:r>
     </w:p>
     <w:p>
       <w:pPr>

</xml_diff>

<commit_message>
Refactored to only need one page to show tasks
</commit_message>
<xml_diff>
--- a/Homework Guidelines.docx
+++ b/Homework Guidelines.docx
@@ -26,48 +26,16 @@
     </w:p>
     <w:p>
       <w:r>
-        <w:t xml:space="preserve">Make a small application that can be used as a simple </w:t>
-      </w:r>
-      <w:proofErr w:type="spellStart"/>
-      <w:r>
-        <w:t>todo</w:t>
-      </w:r>
-      <w:proofErr w:type="spellEnd"/>
-      <w:r>
-        <w:t xml:space="preserve"> list. You should be able to add tasks, view tasks, delete tasks.</w:t>
-      </w:r>
-      <w:r>
-        <w:t xml:space="preserve"> Each task has a status i.e. Pending, Started, Completed, Late. There is a due date for each task as well.  On the main </w:t>
-      </w:r>
-      <w:proofErr w:type="gramStart"/>
-      <w:r>
-        <w:t>page</w:t>
-      </w:r>
-      <w:proofErr w:type="gramEnd"/>
-      <w:r>
-        <w:t xml:space="preserve"> you need to show how many total tasks are in the system and the count for each status type i.e. 3 pending tasks. Clicking on the status count filters the list </w:t>
-      </w:r>
-      <w:proofErr w:type="gramStart"/>
-      <w:r>
-        <w:t>( or</w:t>
-      </w:r>
-      <w:proofErr w:type="gramEnd"/>
-      <w:r>
-        <w:t xml:space="preserve"> takes you to the new page) with these tasks.</w:t>
+        <w:t>Make a small application that can be used as a simple todo list. You should be able to add tasks, view tasks, delete tasks.</w:t>
+      </w:r>
+      <w:r>
+        <w:t xml:space="preserve"> Each task has a status i.e. Pending, Started, Completed, Late. There is a due date for each task as well.  On the main page you need to show how many total tasks are in the system and the count for each status type i.e. 3 pending tasks. Clicking on the status count filters the list ( or takes you to the new page) with these tasks.</w:t>
       </w:r>
     </w:p>
     <w:p/>
     <w:p>
       <w:r>
-        <w:t xml:space="preserve">It needs to be a client server application Architecture.  </w:t>
-      </w:r>
-      <w:proofErr w:type="gramStart"/>
-      <w:r>
-        <w:t>( WAMP</w:t>
-      </w:r>
-      <w:proofErr w:type="gramEnd"/>
-      <w:r>
-        <w:t xml:space="preserve"> Stack ) In addition to the code you need the following as well.</w:t>
+        <w:t>It needs to be a client server application Architecture.  ( WAMP Stack ) In addition to the code you need the following as well.</w:t>
       </w:r>
     </w:p>
     <w:p/>
@@ -170,15 +138,7 @@
         <w:t>one for the complete system</w:t>
       </w:r>
       <w:r>
-        <w:t xml:space="preserve"> </w:t>
-      </w:r>
-      <w:proofErr w:type="gramStart"/>
-      <w:r>
-        <w:t>( level</w:t>
-      </w:r>
-      <w:proofErr w:type="gramEnd"/>
-      <w:r>
-        <w:t xml:space="preserve"> 2)</w:t>
+        <w:t xml:space="preserve"> ( level 2)</w:t>
       </w:r>
     </w:p>
     <w:p>
@@ -397,15 +357,7 @@
         <w:spacing w:after="0"/>
       </w:pPr>
       <w:r>
-        <w:t xml:space="preserve">In </w:t>
-      </w:r>
-      <w:proofErr w:type="gramStart"/>
-      <w:r>
-        <w:t>addition</w:t>
-      </w:r>
-      <w:proofErr w:type="gramEnd"/>
-      <w:r>
-        <w:t xml:space="preserve"> you need to provide a work break down for the assignment. It should have the following:</w:t>
+        <w:t>In addition you need to provide a work break down for the assignment. It should have the following:</w:t>
       </w:r>
     </w:p>
     <w:p>
@@ -863,15 +815,7 @@
         <w:t>considering</w:t>
       </w:r>
       <w:r>
-        <w:t xml:space="preserve"> the possibility of setting a </w:t>
-      </w:r>
-      <w:proofErr w:type="spellStart"/>
-      <w:r>
-        <w:t>php</w:t>
-      </w:r>
-      <w:proofErr w:type="spellEnd"/>
-      <w:r>
-        <w:t xml:space="preserve"> sessions variable when a specific status was clicked on, which would determine what the query would look like. This way I would only have one page that shows the tasks but currently decided against it. Will </w:t>
+        <w:t xml:space="preserve"> the possibility of setting a php sessions variable when a specific status was clicked on, which would determine what the query would look like. This way I would only have one page that shows the tasks but currently decided against it. Will </w:t>
       </w:r>
       <w:r>
         <w:t>consider</w:t>
@@ -973,15 +917,7 @@
         <w:t xml:space="preserve"> </w:t>
       </w:r>
       <w:r>
-        <w:t xml:space="preserve">Lack of knowledge of </w:t>
-      </w:r>
-      <w:proofErr w:type="spellStart"/>
-      <w:r>
-        <w:t>php</w:t>
-      </w:r>
-      <w:proofErr w:type="spellEnd"/>
-      <w:r>
-        <w:t xml:space="preserve"> syntax delayed this</w:t>
+        <w:t>Lack of knowledge of php syntax delayed this</w:t>
       </w:r>
     </w:p>
     <w:p>
@@ -1001,31 +937,10 @@
         <w:t xml:space="preserve"> </w:t>
       </w:r>
       <w:r>
-        <w:t xml:space="preserve">Wrong </w:t>
-      </w:r>
-      <w:proofErr w:type="spellStart"/>
-      <w:r>
-        <w:t>php</w:t>
-      </w:r>
-      <w:proofErr w:type="spellEnd"/>
-      <w:r>
-        <w:t xml:space="preserve"> syntax and function calls kept me from connecting to the database. Figuring out how to extract the data from the object returned by the query kept me from displaying the numbers. </w:t>
-      </w:r>
-      <w:proofErr w:type="spellStart"/>
-      <w:r>
-        <w:t>Fetch_</w:t>
-      </w:r>
-      <w:proofErr w:type="gramStart"/>
-      <w:r>
-        <w:t>array</w:t>
-      </w:r>
-      <w:proofErr w:type="spellEnd"/>
-      <w:r>
-        <w:t>(</w:t>
-      </w:r>
-      <w:proofErr w:type="gramEnd"/>
-      <w:r>
-        <w:t>)</w:t>
+        <w:t>Wrong php syntax and function calls kept me from connecting to the database. Figuring out how to extract the data from the object returned by the query kept me from displaying the numbers. Fetch_array</w:t>
+      </w:r>
+      <w:r>
+        <w:t>()</w:t>
       </w:r>
       <w:r>
         <w:t xml:space="preserve"> function fixed this.</w:t>
@@ -1204,15 +1119,7 @@
         <w:t xml:space="preserve"> </w:t>
       </w:r>
       <w:r>
-        <w:t xml:space="preserve">Figuring out that I can pass variables with a form is going to allow me to lose </w:t>
-      </w:r>
-      <w:proofErr w:type="gramStart"/>
-      <w:r>
-        <w:t>all of</w:t>
-      </w:r>
-      <w:proofErr w:type="gramEnd"/>
-      <w:r>
-        <w:t xml:space="preserve"> the different pages I use to display the tasks of each status, and just have one. Depending on the variable I send when I first </w:t>
+        <w:t xml:space="preserve">Figuring out that I can pass variables with a form is going to allow me to lose all of the different pages I use to display the tasks of each status, and just have one. Depending on the variable I send when I first </w:t>
       </w:r>
     </w:p>
     <w:p>
@@ -1275,87 +1182,105 @@
       </w:r>
       <w:r>
         <w:t>1</w:t>
+      </w:r>
+    </w:p>
+    <w:p>
+      <w:pPr>
+        <w:spacing w:after="0"/>
+      </w:pPr>
+      <w:r>
+        <w:rPr>
+          <w:b/>
+        </w:rPr>
+        <w:t>Actual time spent:</w:t>
+      </w:r>
+      <w:r>
+        <w:rPr>
+          <w:b/>
+        </w:rPr>
+        <w:t xml:space="preserve"> </w:t>
+      </w:r>
+      <w:r>
+        <w:t>.75</w:t>
+      </w:r>
+    </w:p>
+    <w:p>
+      <w:pPr>
+        <w:spacing w:after="0"/>
+      </w:pPr>
+      <w:r>
+        <w:rPr>
+          <w:b/>
+        </w:rPr>
+        <w:t>Notes:</w:t>
+      </w:r>
+      <w:r>
+        <w:rPr>
+          <w:b/>
+        </w:rPr>
+        <w:t xml:space="preserve"> </w:t>
+      </w:r>
+      <w:r>
+        <w:t>Knowing how to pass the variable via forms, the majority of the time spent was on formatting how the pages looked with the new updates</w:t>
+      </w:r>
+    </w:p>
+    <w:p>
+      <w:pPr>
+        <w:spacing w:after="0"/>
+        <w:rPr>
+          <w:b/>
+        </w:rPr>
+      </w:pPr>
+      <w:r>
+        <w:rPr>
+          <w:b/>
+        </w:rPr>
+        <w:t>Issues:</w:t>
+      </w:r>
+    </w:p>
+    <w:p>
+      <w:pPr>
+        <w:spacing w:after="0"/>
+        <w:rPr>
+          <w:b/>
+        </w:rPr>
+      </w:pPr>
+    </w:p>
+    <w:p>
+      <w:pPr>
+        <w:spacing w:after="0"/>
+      </w:pPr>
+      <w:r>
+        <w:rPr>
+          <w:b/>
+        </w:rPr>
+        <w:t>Name of the task:</w:t>
+      </w:r>
+      <w:r>
+        <w:rPr>
+          <w:b/>
+        </w:rPr>
+        <w:t xml:space="preserve"> </w:t>
+      </w:r>
+      <w:r>
+        <w:t>Add insert page</w:t>
+      </w:r>
+    </w:p>
+    <w:p>
+      <w:pPr>
+        <w:spacing w:after="0"/>
+      </w:pPr>
+      <w:r>
+        <w:rPr>
+          <w:b/>
+        </w:rPr>
+        <w:t xml:space="preserve">Estimated No of hours: </w:t>
+      </w:r>
+      <w:r>
+        <w:t>1.5</w:t>
       </w:r>
       <w:bookmarkStart w:id="0" w:name="_GoBack"/>
       <w:bookmarkEnd w:id="0"/>
-    </w:p>
-    <w:p>
-      <w:pPr>
-        <w:spacing w:after="0"/>
-        <w:rPr>
-          <w:b/>
-        </w:rPr>
-      </w:pPr>
-      <w:r>
-        <w:rPr>
-          <w:b/>
-        </w:rPr>
-        <w:t>Actual time spent:</w:t>
-      </w:r>
-    </w:p>
-    <w:p>
-      <w:pPr>
-        <w:spacing w:after="0"/>
-        <w:rPr>
-          <w:b/>
-        </w:rPr>
-      </w:pPr>
-      <w:r>
-        <w:rPr>
-          <w:b/>
-        </w:rPr>
-        <w:t>Notes:</w:t>
-      </w:r>
-    </w:p>
-    <w:p>
-      <w:pPr>
-        <w:spacing w:after="0"/>
-        <w:rPr>
-          <w:b/>
-        </w:rPr>
-      </w:pPr>
-      <w:r>
-        <w:rPr>
-          <w:b/>
-        </w:rPr>
-        <w:t>Issues:</w:t>
-      </w:r>
-    </w:p>
-    <w:p>
-      <w:pPr>
-        <w:spacing w:after="0"/>
-        <w:rPr>
-          <w:b/>
-        </w:rPr>
-      </w:pPr>
-    </w:p>
-    <w:p>
-      <w:pPr>
-        <w:spacing w:after="0"/>
-        <w:rPr>
-          <w:b/>
-        </w:rPr>
-      </w:pPr>
-      <w:r>
-        <w:rPr>
-          <w:b/>
-        </w:rPr>
-        <w:t>Name of the task:</w:t>
-      </w:r>
-    </w:p>
-    <w:p>
-      <w:pPr>
-        <w:spacing w:after="0"/>
-        <w:rPr>
-          <w:b/>
-        </w:rPr>
-      </w:pPr>
-      <w:r>
-        <w:rPr>
-          <w:b/>
-        </w:rPr>
-        <w:t xml:space="preserve">Estimated No of hours: </w:t>
-      </w:r>
     </w:p>
     <w:p>
       <w:pPr>

</xml_diff>

<commit_message>
Can now add a task to the database
</commit_message>
<xml_diff>
--- a/Homework Guidelines.docx
+++ b/Homework Guidelines.docx
@@ -26,16 +26,48 @@
     </w:p>
     <w:p>
       <w:r>
-        <w:t>Make a small application that can be used as a simple todo list. You should be able to add tasks, view tasks, delete tasks.</w:t>
-      </w:r>
-      <w:r>
-        <w:t xml:space="preserve"> Each task has a status i.e. Pending, Started, Completed, Late. There is a due date for each task as well.  On the main page you need to show how many total tasks are in the system and the count for each status type i.e. 3 pending tasks. Clicking on the status count filters the list ( or takes you to the new page) with these tasks.</w:t>
+        <w:t xml:space="preserve">Make a small application that can be used as a simple </w:t>
+      </w:r>
+      <w:proofErr w:type="spellStart"/>
+      <w:r>
+        <w:t>todo</w:t>
+      </w:r>
+      <w:proofErr w:type="spellEnd"/>
+      <w:r>
+        <w:t xml:space="preserve"> list. You should be able to add tasks, view tasks, delete tasks.</w:t>
+      </w:r>
+      <w:r>
+        <w:t xml:space="preserve"> Each task has a status i.e. Pending, Started, Completed, Late. There is a due date for each task as well.  On the main </w:t>
+      </w:r>
+      <w:proofErr w:type="gramStart"/>
+      <w:r>
+        <w:t>page</w:t>
+      </w:r>
+      <w:proofErr w:type="gramEnd"/>
+      <w:r>
+        <w:t xml:space="preserve"> you need to show how many total tasks are in the system and the count for each status type i.e. 3 pending tasks. Clicking on the status count filters the list </w:t>
+      </w:r>
+      <w:proofErr w:type="gramStart"/>
+      <w:r>
+        <w:t>( or</w:t>
+      </w:r>
+      <w:proofErr w:type="gramEnd"/>
+      <w:r>
+        <w:t xml:space="preserve"> takes you to the new page) with these tasks.</w:t>
       </w:r>
     </w:p>
     <w:p/>
     <w:p>
       <w:r>
-        <w:t>It needs to be a client server application Architecture.  ( WAMP Stack ) In addition to the code you need the following as well.</w:t>
+        <w:t xml:space="preserve">It needs to be a client server application Architecture.  </w:t>
+      </w:r>
+      <w:proofErr w:type="gramStart"/>
+      <w:r>
+        <w:t>( WAMP</w:t>
+      </w:r>
+      <w:proofErr w:type="gramEnd"/>
+      <w:r>
+        <w:t xml:space="preserve"> Stack ) In addition to the code you need the following as well.</w:t>
       </w:r>
     </w:p>
     <w:p/>
@@ -138,7 +170,15 @@
         <w:t>one for the complete system</w:t>
       </w:r>
       <w:r>
-        <w:t xml:space="preserve"> ( level 2)</w:t>
+        <w:t xml:space="preserve"> </w:t>
+      </w:r>
+      <w:proofErr w:type="gramStart"/>
+      <w:r>
+        <w:t>( level</w:t>
+      </w:r>
+      <w:proofErr w:type="gramEnd"/>
+      <w:r>
+        <w:t xml:space="preserve"> 2)</w:t>
       </w:r>
     </w:p>
     <w:p>
@@ -357,7 +397,15 @@
         <w:spacing w:after="0"/>
       </w:pPr>
       <w:r>
-        <w:t>In addition you need to provide a work break down for the assignment. It should have the following:</w:t>
+        <w:t xml:space="preserve">In </w:t>
+      </w:r>
+      <w:proofErr w:type="gramStart"/>
+      <w:r>
+        <w:t>addition</w:t>
+      </w:r>
+      <w:proofErr w:type="gramEnd"/>
+      <w:r>
+        <w:t xml:space="preserve"> you need to provide a work break down for the assignment. It should have the following:</w:t>
       </w:r>
     </w:p>
     <w:p>
@@ -815,7 +863,15 @@
         <w:t>considering</w:t>
       </w:r>
       <w:r>
-        <w:t xml:space="preserve"> the possibility of setting a php sessions variable when a specific status was clicked on, which would determine what the query would look like. This way I would only have one page that shows the tasks but currently decided against it. Will </w:t>
+        <w:t xml:space="preserve"> the possibility of setting a </w:t>
+      </w:r>
+      <w:proofErr w:type="spellStart"/>
+      <w:r>
+        <w:t>php</w:t>
+      </w:r>
+      <w:proofErr w:type="spellEnd"/>
+      <w:r>
+        <w:t xml:space="preserve"> sessions variable when a specific status was clicked on, which would determine what the query would look like. This way I would only have one page that shows the tasks but currently decided against it. Will </w:t>
       </w:r>
       <w:r>
         <w:t>consider</w:t>
@@ -917,7 +973,15 @@
         <w:t xml:space="preserve"> </w:t>
       </w:r>
       <w:r>
-        <w:t>Lack of knowledge of php syntax delayed this</w:t>
+        <w:t xml:space="preserve">Lack of knowledge of </w:t>
+      </w:r>
+      <w:proofErr w:type="spellStart"/>
+      <w:r>
+        <w:t>php</w:t>
+      </w:r>
+      <w:proofErr w:type="spellEnd"/>
+      <w:r>
+        <w:t xml:space="preserve"> syntax delayed this</w:t>
       </w:r>
     </w:p>
     <w:p>
@@ -937,10 +1001,31 @@
         <w:t xml:space="preserve"> </w:t>
       </w:r>
       <w:r>
-        <w:t>Wrong php syntax and function calls kept me from connecting to the database. Figuring out how to extract the data from the object returned by the query kept me from displaying the numbers. Fetch_array</w:t>
-      </w:r>
-      <w:r>
-        <w:t>()</w:t>
+        <w:t xml:space="preserve">Wrong </w:t>
+      </w:r>
+      <w:proofErr w:type="spellStart"/>
+      <w:r>
+        <w:t>php</w:t>
+      </w:r>
+      <w:proofErr w:type="spellEnd"/>
+      <w:r>
+        <w:t xml:space="preserve"> syntax and function calls kept me from connecting to the database. Figuring out how to extract the data from the object returned by the query kept me from displaying the numbers. </w:t>
+      </w:r>
+      <w:proofErr w:type="spellStart"/>
+      <w:r>
+        <w:t>Fetch_</w:t>
+      </w:r>
+      <w:proofErr w:type="gramStart"/>
+      <w:r>
+        <w:t>array</w:t>
+      </w:r>
+      <w:proofErr w:type="spellEnd"/>
+      <w:r>
+        <w:t>(</w:t>
+      </w:r>
+      <w:proofErr w:type="gramEnd"/>
+      <w:r>
+        <w:t>)</w:t>
       </w:r>
       <w:r>
         <w:t xml:space="preserve"> function fixed this.</w:t>
@@ -1119,7 +1204,15 @@
         <w:t xml:space="preserve"> </w:t>
       </w:r>
       <w:r>
-        <w:t xml:space="preserve">Figuring out that I can pass variables with a form is going to allow me to lose all of the different pages I use to display the tasks of each status, and just have one. Depending on the variable I send when I first </w:t>
+        <w:t xml:space="preserve">Figuring out that I can pass variables with a form is going to allow me to lose </w:t>
+      </w:r>
+      <w:proofErr w:type="gramStart"/>
+      <w:r>
+        <w:t>all of</w:t>
+      </w:r>
+      <w:proofErr w:type="gramEnd"/>
+      <w:r>
+        <w:t xml:space="preserve"> the different pages I use to display the tasks of each status, and just have one. Depending on the variable I send when I first </w:t>
       </w:r>
     </w:p>
     <w:p>
@@ -1221,73 +1314,81 @@
         <w:t xml:space="preserve"> </w:t>
       </w:r>
       <w:r>
-        <w:t>Knowing how to pass the variable via forms, the majority of the time spent was on formatting how the pages looked with the new updates</w:t>
-      </w:r>
-    </w:p>
-    <w:p>
-      <w:pPr>
-        <w:spacing w:after="0"/>
-        <w:rPr>
-          <w:b/>
-        </w:rPr>
-      </w:pPr>
-      <w:r>
-        <w:rPr>
-          <w:b/>
-        </w:rPr>
-        <w:t>Issues:</w:t>
-      </w:r>
-    </w:p>
-    <w:p>
-      <w:pPr>
-        <w:spacing w:after="0"/>
-        <w:rPr>
-          <w:b/>
-        </w:rPr>
-      </w:pPr>
-    </w:p>
-    <w:p>
-      <w:pPr>
-        <w:spacing w:after="0"/>
-      </w:pPr>
-      <w:r>
-        <w:rPr>
-          <w:b/>
-        </w:rPr>
-        <w:t>Name of the task:</w:t>
-      </w:r>
-      <w:r>
-        <w:rPr>
-          <w:b/>
-        </w:rPr>
-        <w:t xml:space="preserve"> </w:t>
-      </w:r>
-      <w:r>
-        <w:t>Add insert page</w:t>
-      </w:r>
-    </w:p>
-    <w:p>
-      <w:pPr>
-        <w:spacing w:after="0"/>
-      </w:pPr>
-      <w:r>
-        <w:rPr>
-          <w:b/>
-        </w:rPr>
-        <w:t xml:space="preserve">Estimated No of hours: </w:t>
-      </w:r>
-      <w:r>
-        <w:t>1.5</w:t>
+        <w:t xml:space="preserve">Knowing how to pass the variable via forms, </w:t>
+      </w:r>
+      <w:proofErr w:type="gramStart"/>
+      <w:r>
+        <w:t>the majority of</w:t>
+      </w:r>
+      <w:proofErr w:type="gramEnd"/>
+      <w:r>
+        <w:t xml:space="preserve"> the time spent was on formatting </w:t>
       </w:r>
       <w:bookmarkStart w:id="0" w:name="_GoBack"/>
       <w:bookmarkEnd w:id="0"/>
-    </w:p>
-    <w:p>
-      <w:pPr>
-        <w:spacing w:after="0"/>
-        <w:rPr>
-          <w:b/>
-        </w:rPr>
+      <w:r>
+        <w:t>how the pages looked with the new updates</w:t>
+      </w:r>
+    </w:p>
+    <w:p>
+      <w:pPr>
+        <w:spacing w:after="0"/>
+        <w:rPr>
+          <w:b/>
+        </w:rPr>
+      </w:pPr>
+      <w:r>
+        <w:rPr>
+          <w:b/>
+        </w:rPr>
+        <w:t>Issues:</w:t>
+      </w:r>
+    </w:p>
+    <w:p>
+      <w:pPr>
+        <w:spacing w:after="0"/>
+        <w:rPr>
+          <w:b/>
+        </w:rPr>
+      </w:pPr>
+    </w:p>
+    <w:p>
+      <w:pPr>
+        <w:spacing w:after="0"/>
+      </w:pPr>
+      <w:r>
+        <w:rPr>
+          <w:b/>
+        </w:rPr>
+        <w:t>Name of the task:</w:t>
+      </w:r>
+      <w:r>
+        <w:rPr>
+          <w:b/>
+        </w:rPr>
+        <w:t xml:space="preserve"> </w:t>
+      </w:r>
+      <w:r>
+        <w:t>Add insert page</w:t>
+      </w:r>
+    </w:p>
+    <w:p>
+      <w:pPr>
+        <w:spacing w:after="0"/>
+      </w:pPr>
+      <w:r>
+        <w:rPr>
+          <w:b/>
+        </w:rPr>
+        <w:t xml:space="preserve">Estimated No of hours: </w:t>
+      </w:r>
+      <w:r>
+        <w:t>1.5</w:t>
+      </w:r>
+    </w:p>
+    <w:p>
+      <w:pPr>
+        <w:spacing w:after="0"/>
       </w:pPr>
       <w:r>
         <w:rPr>
@@ -1295,6 +1396,15 @@
         </w:rPr>
         <w:t>Actual time spent:</w:t>
       </w:r>
+      <w:r>
+        <w:rPr>
+          <w:b/>
+        </w:rPr>
+        <w:t xml:space="preserve"> </w:t>
+      </w:r>
+      <w:r>
+        <w:t>1.5</w:t>
+      </w:r>
     </w:p>
     <w:p>
       <w:pPr>
@@ -1335,9 +1445,6 @@
     <w:p>
       <w:pPr>
         <w:spacing w:after="0"/>
-        <w:rPr>
-          <w:b/>
-        </w:rPr>
       </w:pPr>
       <w:r>
         <w:rPr>
@@ -1345,19 +1452,28 @@
         </w:rPr>
         <w:t>Name of the task:</w:t>
       </w:r>
-    </w:p>
-    <w:p>
-      <w:pPr>
-        <w:spacing w:after="0"/>
-        <w:rPr>
-          <w:b/>
-        </w:rPr>
+      <w:r>
+        <w:rPr>
+          <w:b/>
+        </w:rPr>
+        <w:t xml:space="preserve"> </w:t>
+      </w:r>
+      <w:r>
+        <w:t>Allow the edit of a task status</w:t>
+      </w:r>
+    </w:p>
+    <w:p>
+      <w:pPr>
+        <w:spacing w:after="0"/>
       </w:pPr>
       <w:r>
         <w:rPr>
           <w:b/>
         </w:rPr>
         <w:t xml:space="preserve">Estimated No of hours: </w:t>
+      </w:r>
+      <w:r>
+        <w:t>.5</w:t>
       </w:r>
     </w:p>
     <w:p>

</xml_diff>

<commit_message>
Can now edit the status of a task
</commit_message>
<xml_diff>
--- a/Homework Guidelines.docx
+++ b/Homework Guidelines.docx
@@ -26,48 +26,16 @@
     </w:p>
     <w:p>
       <w:r>
-        <w:t xml:space="preserve">Make a small application that can be used as a simple </w:t>
-      </w:r>
-      <w:proofErr w:type="spellStart"/>
-      <w:r>
-        <w:t>todo</w:t>
-      </w:r>
-      <w:proofErr w:type="spellEnd"/>
-      <w:r>
-        <w:t xml:space="preserve"> list. You should be able to add tasks, view tasks, delete tasks.</w:t>
-      </w:r>
-      <w:r>
-        <w:t xml:space="preserve"> Each task has a status i.e. Pending, Started, Completed, Late. There is a due date for each task as well.  On the main </w:t>
-      </w:r>
-      <w:proofErr w:type="gramStart"/>
-      <w:r>
-        <w:t>page</w:t>
-      </w:r>
-      <w:proofErr w:type="gramEnd"/>
-      <w:r>
-        <w:t xml:space="preserve"> you need to show how many total tasks are in the system and the count for each status type i.e. 3 pending tasks. Clicking on the status count filters the list </w:t>
-      </w:r>
-      <w:proofErr w:type="gramStart"/>
-      <w:r>
-        <w:t>( or</w:t>
-      </w:r>
-      <w:proofErr w:type="gramEnd"/>
-      <w:r>
-        <w:t xml:space="preserve"> takes you to the new page) with these tasks.</w:t>
+        <w:t>Make a small application that can be used as a simple todo list. You should be able to add tasks, view tasks, delete tasks.</w:t>
+      </w:r>
+      <w:r>
+        <w:t xml:space="preserve"> Each task has a status i.e. Pending, Started, Completed, Late. There is a due date for each task as well.  On the main page you need to show how many total tasks are in the system and the count for each status type i.e. 3 pending tasks. Clicking on the status count filters the list ( or takes you to the new page) with these tasks.</w:t>
       </w:r>
     </w:p>
     <w:p/>
     <w:p>
       <w:r>
-        <w:t xml:space="preserve">It needs to be a client server application Architecture.  </w:t>
-      </w:r>
-      <w:proofErr w:type="gramStart"/>
-      <w:r>
-        <w:t>( WAMP</w:t>
-      </w:r>
-      <w:proofErr w:type="gramEnd"/>
-      <w:r>
-        <w:t xml:space="preserve"> Stack ) In addition to the code you need the following as well.</w:t>
+        <w:t>It needs to be a client server application Architecture.  ( WAMP Stack ) In addition to the code you need the following as well.</w:t>
       </w:r>
     </w:p>
     <w:p/>
@@ -170,15 +138,7 @@
         <w:t>one for the complete system</w:t>
       </w:r>
       <w:r>
-        <w:t xml:space="preserve"> </w:t>
-      </w:r>
-      <w:proofErr w:type="gramStart"/>
-      <w:r>
-        <w:t>( level</w:t>
-      </w:r>
-      <w:proofErr w:type="gramEnd"/>
-      <w:r>
-        <w:t xml:space="preserve"> 2)</w:t>
+        <w:t xml:space="preserve"> ( level 2)</w:t>
       </w:r>
     </w:p>
     <w:p>
@@ -397,15 +357,7 @@
         <w:spacing w:after="0"/>
       </w:pPr>
       <w:r>
-        <w:t xml:space="preserve">In </w:t>
-      </w:r>
-      <w:proofErr w:type="gramStart"/>
-      <w:r>
-        <w:t>addition</w:t>
-      </w:r>
-      <w:proofErr w:type="gramEnd"/>
-      <w:r>
-        <w:t xml:space="preserve"> you need to provide a work break down for the assignment. It should have the following:</w:t>
+        <w:t>In addition you need to provide a work break down for the assignment. It should have the following:</w:t>
       </w:r>
     </w:p>
     <w:p>
@@ -863,15 +815,7 @@
         <w:t>considering</w:t>
       </w:r>
       <w:r>
-        <w:t xml:space="preserve"> the possibility of setting a </w:t>
-      </w:r>
-      <w:proofErr w:type="spellStart"/>
-      <w:r>
-        <w:t>php</w:t>
-      </w:r>
-      <w:proofErr w:type="spellEnd"/>
-      <w:r>
-        <w:t xml:space="preserve"> sessions variable when a specific status was clicked on, which would determine what the query would look like. This way I would only have one page that shows the tasks but currently decided against it. Will </w:t>
+        <w:t xml:space="preserve"> the possibility of setting a php sessions variable when a specific status was clicked on, which would determine what the query would look like. This way I would only have one page that shows the tasks but currently decided against it. Will </w:t>
       </w:r>
       <w:r>
         <w:t>consider</w:t>
@@ -973,15 +917,7 @@
         <w:t xml:space="preserve"> </w:t>
       </w:r>
       <w:r>
-        <w:t xml:space="preserve">Lack of knowledge of </w:t>
-      </w:r>
-      <w:proofErr w:type="spellStart"/>
-      <w:r>
-        <w:t>php</w:t>
-      </w:r>
-      <w:proofErr w:type="spellEnd"/>
-      <w:r>
-        <w:t xml:space="preserve"> syntax delayed this</w:t>
+        <w:t>Lack of knowledge of php syntax delayed this</w:t>
       </w:r>
     </w:p>
     <w:p>
@@ -1001,31 +937,10 @@
         <w:t xml:space="preserve"> </w:t>
       </w:r>
       <w:r>
-        <w:t xml:space="preserve">Wrong </w:t>
-      </w:r>
-      <w:proofErr w:type="spellStart"/>
-      <w:r>
-        <w:t>php</w:t>
-      </w:r>
-      <w:proofErr w:type="spellEnd"/>
-      <w:r>
-        <w:t xml:space="preserve"> syntax and function calls kept me from connecting to the database. Figuring out how to extract the data from the object returned by the query kept me from displaying the numbers. </w:t>
-      </w:r>
-      <w:proofErr w:type="spellStart"/>
-      <w:r>
-        <w:t>Fetch_</w:t>
-      </w:r>
-      <w:proofErr w:type="gramStart"/>
-      <w:r>
-        <w:t>array</w:t>
-      </w:r>
-      <w:proofErr w:type="spellEnd"/>
-      <w:r>
-        <w:t>(</w:t>
-      </w:r>
-      <w:proofErr w:type="gramEnd"/>
-      <w:r>
-        <w:t>)</w:t>
+        <w:t>Wrong php syntax and function calls kept me from connecting to the database. Figuring out how to extract the data from the object returned by the query kept me from displaying the numbers. Fetch_array</w:t>
+      </w:r>
+      <w:r>
+        <w:t>()</w:t>
       </w:r>
       <w:r>
         <w:t xml:space="preserve"> function fixed this.</w:t>
@@ -1204,15 +1119,7 @@
         <w:t xml:space="preserve"> </w:t>
       </w:r>
       <w:r>
-        <w:t xml:space="preserve">Figuring out that I can pass variables with a form is going to allow me to lose </w:t>
-      </w:r>
-      <w:proofErr w:type="gramStart"/>
-      <w:r>
-        <w:t>all of</w:t>
-      </w:r>
-      <w:proofErr w:type="gramEnd"/>
-      <w:r>
-        <w:t xml:space="preserve"> the different pages I use to display the tasks of each status, and just have one. Depending on the variable I send when I first </w:t>
+        <w:t xml:space="preserve">Figuring out that I can pass variables with a form is going to allow me to lose all of the different pages I use to display the tasks of each status, and just have one. Depending on the variable I send when I first </w:t>
       </w:r>
     </w:p>
     <w:p>
@@ -1314,245 +1221,249 @@
         <w:t xml:space="preserve"> </w:t>
       </w:r>
       <w:r>
-        <w:t xml:space="preserve">Knowing how to pass the variable via forms, </w:t>
-      </w:r>
-      <w:proofErr w:type="gramStart"/>
-      <w:r>
-        <w:t>the majority of</w:t>
-      </w:r>
-      <w:proofErr w:type="gramEnd"/>
-      <w:r>
-        <w:t xml:space="preserve"> the time spent was on formatting </w:t>
+        <w:t>Knowing how to pass the variable via forms, the majority of the time spent was on formatting how the pages looked with the new updates</w:t>
+      </w:r>
+    </w:p>
+    <w:p>
+      <w:pPr>
+        <w:spacing w:after="0"/>
+        <w:rPr>
+          <w:b/>
+        </w:rPr>
+      </w:pPr>
+      <w:r>
+        <w:rPr>
+          <w:b/>
+        </w:rPr>
+        <w:t>Issues:</w:t>
+      </w:r>
+    </w:p>
+    <w:p>
+      <w:pPr>
+        <w:spacing w:after="0"/>
+        <w:rPr>
+          <w:b/>
+        </w:rPr>
+      </w:pPr>
+    </w:p>
+    <w:p>
+      <w:pPr>
+        <w:spacing w:after="0"/>
+      </w:pPr>
+      <w:r>
+        <w:rPr>
+          <w:b/>
+        </w:rPr>
+        <w:t>Name of the task:</w:t>
+      </w:r>
+      <w:r>
+        <w:rPr>
+          <w:b/>
+        </w:rPr>
+        <w:t xml:space="preserve"> </w:t>
+      </w:r>
+      <w:r>
+        <w:t>Add insert page</w:t>
+      </w:r>
+    </w:p>
+    <w:p>
+      <w:pPr>
+        <w:spacing w:after="0"/>
+      </w:pPr>
+      <w:r>
+        <w:rPr>
+          <w:b/>
+        </w:rPr>
+        <w:t xml:space="preserve">Estimated No of hours: </w:t>
+      </w:r>
+      <w:r>
+        <w:t>1.5</w:t>
+      </w:r>
+    </w:p>
+    <w:p>
+      <w:pPr>
+        <w:spacing w:after="0"/>
+      </w:pPr>
+      <w:r>
+        <w:rPr>
+          <w:b/>
+        </w:rPr>
+        <w:t>Actual time spent:</w:t>
+      </w:r>
+      <w:r>
+        <w:rPr>
+          <w:b/>
+        </w:rPr>
+        <w:t xml:space="preserve"> </w:t>
+      </w:r>
+      <w:r>
+        <w:t>1.5</w:t>
+      </w:r>
+    </w:p>
+    <w:p>
+      <w:pPr>
+        <w:spacing w:after="0"/>
+        <w:rPr>
+          <w:b/>
+        </w:rPr>
+      </w:pPr>
+      <w:r>
+        <w:rPr>
+          <w:b/>
+        </w:rPr>
+        <w:t>Notes:</w:t>
+      </w:r>
+    </w:p>
+    <w:p>
+      <w:pPr>
+        <w:spacing w:after="0"/>
+        <w:rPr>
+          <w:b/>
+        </w:rPr>
+      </w:pPr>
+      <w:r>
+        <w:rPr>
+          <w:b/>
+        </w:rPr>
+        <w:t>Issues:</w:t>
+      </w:r>
+    </w:p>
+    <w:p>
+      <w:pPr>
+        <w:spacing w:after="0"/>
+        <w:rPr>
+          <w:b/>
+        </w:rPr>
+      </w:pPr>
+    </w:p>
+    <w:p>
+      <w:pPr>
+        <w:spacing w:after="0"/>
+      </w:pPr>
+      <w:r>
+        <w:rPr>
+          <w:b/>
+        </w:rPr>
+        <w:t>Name of the task:</w:t>
+      </w:r>
+      <w:r>
+        <w:rPr>
+          <w:b/>
+        </w:rPr>
+        <w:t xml:space="preserve"> </w:t>
+      </w:r>
+      <w:r>
+        <w:t>Allow the edit of a task status</w:t>
+      </w:r>
+    </w:p>
+    <w:p>
+      <w:pPr>
+        <w:spacing w:after="0"/>
+      </w:pPr>
+      <w:r>
+        <w:rPr>
+          <w:b/>
+        </w:rPr>
+        <w:t xml:space="preserve">Estimated No of hours: </w:t>
+      </w:r>
+      <w:r>
+        <w:t>.5</w:t>
+      </w:r>
+    </w:p>
+    <w:p>
+      <w:pPr>
+        <w:spacing w:after="0"/>
+        <w:rPr>
+          <w:b/>
+        </w:rPr>
+      </w:pPr>
+      <w:r>
+        <w:rPr>
+          <w:b/>
+        </w:rPr>
+        <w:t>Actual time spent:</w:t>
+      </w:r>
+      <w:r>
+        <w:rPr>
+          <w:b/>
+        </w:rPr>
+        <w:t xml:space="preserve"> </w:t>
+      </w:r>
+      <w:r>
+        <w:t>.5</w:t>
+      </w:r>
+    </w:p>
+    <w:p>
+      <w:pPr>
+        <w:spacing w:after="0"/>
+        <w:rPr>
+          <w:b/>
+        </w:rPr>
+      </w:pPr>
+      <w:r>
+        <w:rPr>
+          <w:b/>
+        </w:rPr>
+        <w:t>Notes:</w:t>
+      </w:r>
+    </w:p>
+    <w:p>
+      <w:pPr>
+        <w:spacing w:after="0"/>
+        <w:rPr>
+          <w:b/>
+        </w:rPr>
+      </w:pPr>
+      <w:r>
+        <w:rPr>
+          <w:b/>
+        </w:rPr>
+        <w:t>Issues:</w:t>
+      </w:r>
+    </w:p>
+    <w:p>
+      <w:pPr>
+        <w:spacing w:after="0"/>
+        <w:rPr>
+          <w:b/>
+        </w:rPr>
+      </w:pPr>
+    </w:p>
+    <w:p>
+      <w:pPr>
+        <w:spacing w:after="0"/>
+      </w:pPr>
+      <w:r>
+        <w:rPr>
+          <w:b/>
+        </w:rPr>
+        <w:t>Name of the task:</w:t>
+      </w:r>
+      <w:r>
+        <w:rPr>
+          <w:b/>
+        </w:rPr>
+        <w:t xml:space="preserve"> </w:t>
+      </w:r>
+      <w:r>
+        <w:t>Add buttons to allow user to go to homepage wherever they are</w:t>
+      </w:r>
+    </w:p>
+    <w:p>
+      <w:pPr>
+        <w:spacing w:after="0"/>
+      </w:pPr>
+      <w:r>
+        <w:rPr>
+          <w:b/>
+        </w:rPr>
+        <w:t xml:space="preserve">Estimated No of hours: </w:t>
+      </w:r>
+      <w:r>
+        <w:t>.25</w:t>
       </w:r>
       <w:bookmarkStart w:id="0" w:name="_GoBack"/>
       <w:bookmarkEnd w:id="0"/>
-      <w:r>
-        <w:t>how the pages looked with the new updates</w:t>
-      </w:r>
-    </w:p>
-    <w:p>
-      <w:pPr>
-        <w:spacing w:after="0"/>
-        <w:rPr>
-          <w:b/>
-        </w:rPr>
-      </w:pPr>
-      <w:r>
-        <w:rPr>
-          <w:b/>
-        </w:rPr>
-        <w:t>Issues:</w:t>
-      </w:r>
-    </w:p>
-    <w:p>
-      <w:pPr>
-        <w:spacing w:after="0"/>
-        <w:rPr>
-          <w:b/>
-        </w:rPr>
-      </w:pPr>
-    </w:p>
-    <w:p>
-      <w:pPr>
-        <w:spacing w:after="0"/>
-      </w:pPr>
-      <w:r>
-        <w:rPr>
-          <w:b/>
-        </w:rPr>
-        <w:t>Name of the task:</w:t>
-      </w:r>
-      <w:r>
-        <w:rPr>
-          <w:b/>
-        </w:rPr>
-        <w:t xml:space="preserve"> </w:t>
-      </w:r>
-      <w:r>
-        <w:t>Add insert page</w:t>
-      </w:r>
-    </w:p>
-    <w:p>
-      <w:pPr>
-        <w:spacing w:after="0"/>
-      </w:pPr>
-      <w:r>
-        <w:rPr>
-          <w:b/>
-        </w:rPr>
-        <w:t xml:space="preserve">Estimated No of hours: </w:t>
-      </w:r>
-      <w:r>
-        <w:t>1.5</w:t>
-      </w:r>
-    </w:p>
-    <w:p>
-      <w:pPr>
-        <w:spacing w:after="0"/>
-      </w:pPr>
-      <w:r>
-        <w:rPr>
-          <w:b/>
-        </w:rPr>
-        <w:t>Actual time spent:</w:t>
-      </w:r>
-      <w:r>
-        <w:rPr>
-          <w:b/>
-        </w:rPr>
-        <w:t xml:space="preserve"> </w:t>
-      </w:r>
-      <w:r>
-        <w:t>1.5</w:t>
-      </w:r>
-    </w:p>
-    <w:p>
-      <w:pPr>
-        <w:spacing w:after="0"/>
-        <w:rPr>
-          <w:b/>
-        </w:rPr>
-      </w:pPr>
-      <w:r>
-        <w:rPr>
-          <w:b/>
-        </w:rPr>
-        <w:t>Notes:</w:t>
-      </w:r>
-    </w:p>
-    <w:p>
-      <w:pPr>
-        <w:spacing w:after="0"/>
-        <w:rPr>
-          <w:b/>
-        </w:rPr>
-      </w:pPr>
-      <w:r>
-        <w:rPr>
-          <w:b/>
-        </w:rPr>
-        <w:t>Issues:</w:t>
-      </w:r>
-    </w:p>
-    <w:p>
-      <w:pPr>
-        <w:spacing w:after="0"/>
-        <w:rPr>
-          <w:b/>
-        </w:rPr>
-      </w:pPr>
-    </w:p>
-    <w:p>
-      <w:pPr>
-        <w:spacing w:after="0"/>
-      </w:pPr>
-      <w:r>
-        <w:rPr>
-          <w:b/>
-        </w:rPr>
-        <w:t>Name of the task:</w:t>
-      </w:r>
-      <w:r>
-        <w:rPr>
-          <w:b/>
-        </w:rPr>
-        <w:t xml:space="preserve"> </w:t>
-      </w:r>
-      <w:r>
-        <w:t>Allow the edit of a task status</w:t>
-      </w:r>
-    </w:p>
-    <w:p>
-      <w:pPr>
-        <w:spacing w:after="0"/>
-      </w:pPr>
-      <w:r>
-        <w:rPr>
-          <w:b/>
-        </w:rPr>
-        <w:t xml:space="preserve">Estimated No of hours: </w:t>
-      </w:r>
-      <w:r>
-        <w:t>.5</w:t>
-      </w:r>
-    </w:p>
-    <w:p>
-      <w:pPr>
-        <w:spacing w:after="0"/>
-        <w:rPr>
-          <w:b/>
-        </w:rPr>
-      </w:pPr>
-      <w:r>
-        <w:rPr>
-          <w:b/>
-        </w:rPr>
-        <w:t>Actual time spent:</w:t>
-      </w:r>
-    </w:p>
-    <w:p>
-      <w:pPr>
-        <w:spacing w:after="0"/>
-        <w:rPr>
-          <w:b/>
-        </w:rPr>
-      </w:pPr>
-      <w:r>
-        <w:rPr>
-          <w:b/>
-        </w:rPr>
-        <w:t>Notes:</w:t>
-      </w:r>
-    </w:p>
-    <w:p>
-      <w:pPr>
-        <w:spacing w:after="0"/>
-        <w:rPr>
-          <w:b/>
-        </w:rPr>
-      </w:pPr>
-      <w:r>
-        <w:rPr>
-          <w:b/>
-        </w:rPr>
-        <w:t>Issues:</w:t>
-      </w:r>
-    </w:p>
-    <w:p>
-      <w:pPr>
-        <w:spacing w:after="0"/>
-        <w:rPr>
-          <w:b/>
-        </w:rPr>
-      </w:pPr>
-    </w:p>
-    <w:p>
-      <w:pPr>
-        <w:spacing w:after="0"/>
-        <w:rPr>
-          <w:b/>
-        </w:rPr>
-      </w:pPr>
-      <w:r>
-        <w:rPr>
-          <w:b/>
-        </w:rPr>
-        <w:t>Name of the task:</w:t>
-      </w:r>
-    </w:p>
-    <w:p>
-      <w:pPr>
-        <w:spacing w:after="0"/>
-        <w:rPr>
-          <w:b/>
-        </w:rPr>
-      </w:pPr>
-      <w:r>
-        <w:rPr>
-          <w:b/>
-        </w:rPr>
-        <w:t xml:space="preserve">Estimated No of hours: </w:t>
-      </w:r>
     </w:p>
     <w:p>
       <w:pPr>

</xml_diff>

<commit_message>
Go Home button added
</commit_message>
<xml_diff>
--- a/Homework Guidelines.docx
+++ b/Homework Guidelines.docx
@@ -1462,12 +1462,105 @@
       <w:r>
         <w:t>.25</w:t>
       </w:r>
+    </w:p>
+    <w:p>
+      <w:pPr>
+        <w:spacing w:after="0"/>
+      </w:pPr>
+      <w:r>
+        <w:rPr>
+          <w:b/>
+        </w:rPr>
+        <w:t>Actual time spent:</w:t>
+      </w:r>
+      <w:r>
+        <w:rPr>
+          <w:b/>
+        </w:rPr>
+        <w:t xml:space="preserve"> </w:t>
+      </w:r>
+      <w:r>
+        <w:t>.25</w:t>
+      </w:r>
+    </w:p>
+    <w:p>
+      <w:pPr>
+        <w:spacing w:after="0"/>
+        <w:rPr>
+          <w:b/>
+        </w:rPr>
+      </w:pPr>
+      <w:r>
+        <w:rPr>
+          <w:b/>
+        </w:rPr>
+        <w:t>Notes:</w:t>
+      </w:r>
+    </w:p>
+    <w:p>
+      <w:pPr>
+        <w:spacing w:after="0"/>
+        <w:rPr>
+          <w:b/>
+        </w:rPr>
+      </w:pPr>
+      <w:r>
+        <w:rPr>
+          <w:b/>
+        </w:rPr>
+        <w:t>Issues:</w:t>
+      </w:r>
+    </w:p>
+    <w:p>
+      <w:pPr>
+        <w:spacing w:after="0"/>
+        <w:rPr>
+          <w:b/>
+        </w:rPr>
+      </w:pPr>
+    </w:p>
+    <w:p>
+      <w:pPr>
+        <w:spacing w:after="0"/>
+      </w:pPr>
+      <w:r>
+        <w:rPr>
+          <w:b/>
+        </w:rPr>
+        <w:t>Name of the task:</w:t>
+      </w:r>
+      <w:r>
+        <w:rPr>
+          <w:b/>
+        </w:rPr>
+        <w:t xml:space="preserve"> </w:t>
+      </w:r>
+      <w:r>
+        <w:t>Add “Users” and login/registration</w:t>
+      </w:r>
+      <w:r>
+        <w:t xml:space="preserve"> pages</w:t>
+      </w:r>
       <w:bookmarkStart w:id="0" w:name="_GoBack"/>
       <w:bookmarkEnd w:id="0"/>
     </w:p>
     <w:p>
       <w:pPr>
         <w:spacing w:after="0"/>
+      </w:pPr>
+      <w:r>
+        <w:rPr>
+          <w:b/>
+        </w:rPr>
+        <w:t xml:space="preserve">Estimated No of hours: </w:t>
+      </w:r>
+      <w:r>
+        <w:t>2</w:t>
+      </w:r>
+    </w:p>
+    <w:p>
+      <w:pPr>
+        <w:spacing w:after="0"/>
         <w:rPr>
           <w:b/>
         </w:rPr>
@@ -1477,6 +1570,187 @@
           <w:b/>
         </w:rPr>
         <w:t>Actual time spent:</w:t>
+      </w:r>
+      <w:r>
+        <w:rPr>
+          <w:b/>
+        </w:rPr>
+        <w:t xml:space="preserve"> </w:t>
+      </w:r>
+    </w:p>
+    <w:p>
+      <w:pPr>
+        <w:spacing w:after="0"/>
+        <w:rPr>
+          <w:b/>
+        </w:rPr>
+      </w:pPr>
+      <w:r>
+        <w:rPr>
+          <w:b/>
+        </w:rPr>
+        <w:t>Notes:</w:t>
+      </w:r>
+    </w:p>
+    <w:p>
+      <w:pPr>
+        <w:spacing w:after="0"/>
+        <w:rPr>
+          <w:b/>
+        </w:rPr>
+      </w:pPr>
+      <w:r>
+        <w:rPr>
+          <w:b/>
+        </w:rPr>
+        <w:t>Issues:</w:t>
+      </w:r>
+    </w:p>
+    <w:p>
+      <w:pPr>
+        <w:spacing w:after="0"/>
+        <w:rPr>
+          <w:b/>
+        </w:rPr>
+      </w:pPr>
+    </w:p>
+    <w:p>
+      <w:pPr>
+        <w:spacing w:after="0"/>
+      </w:pPr>
+      <w:r>
+        <w:rPr>
+          <w:b/>
+        </w:rPr>
+        <w:t>Name of the task:</w:t>
+      </w:r>
+      <w:r>
+        <w:rPr>
+          <w:b/>
+        </w:rPr>
+        <w:t xml:space="preserve"> </w:t>
+      </w:r>
+    </w:p>
+    <w:p>
+      <w:pPr>
+        <w:spacing w:after="0"/>
+        <w:rPr>
+          <w:b/>
+        </w:rPr>
+      </w:pPr>
+      <w:r>
+        <w:rPr>
+          <w:b/>
+        </w:rPr>
+        <w:lastRenderedPageBreak/>
+        <w:t xml:space="preserve">Estimated No of hours: </w:t>
+      </w:r>
+    </w:p>
+    <w:p>
+      <w:pPr>
+        <w:spacing w:after="0"/>
+        <w:rPr>
+          <w:b/>
+        </w:rPr>
+      </w:pPr>
+      <w:r>
+        <w:rPr>
+          <w:b/>
+        </w:rPr>
+        <w:t>Actual time spent:</w:t>
+      </w:r>
+      <w:r>
+        <w:rPr>
+          <w:b/>
+        </w:rPr>
+        <w:t xml:space="preserve"> </w:t>
+      </w:r>
+    </w:p>
+    <w:p>
+      <w:pPr>
+        <w:spacing w:after="0"/>
+        <w:rPr>
+          <w:b/>
+        </w:rPr>
+      </w:pPr>
+      <w:r>
+        <w:rPr>
+          <w:b/>
+        </w:rPr>
+        <w:t>Notes:</w:t>
+      </w:r>
+    </w:p>
+    <w:p>
+      <w:pPr>
+        <w:spacing w:after="0"/>
+        <w:rPr>
+          <w:b/>
+        </w:rPr>
+      </w:pPr>
+      <w:r>
+        <w:rPr>
+          <w:b/>
+        </w:rPr>
+        <w:t>Issues:</w:t>
+      </w:r>
+    </w:p>
+    <w:p>
+      <w:pPr>
+        <w:spacing w:after="0"/>
+        <w:rPr>
+          <w:b/>
+        </w:rPr>
+      </w:pPr>
+    </w:p>
+    <w:p>
+      <w:pPr>
+        <w:spacing w:after="0"/>
+      </w:pPr>
+      <w:r>
+        <w:rPr>
+          <w:b/>
+        </w:rPr>
+        <w:t>Name of the task:</w:t>
+      </w:r>
+      <w:r>
+        <w:rPr>
+          <w:b/>
+        </w:rPr>
+        <w:t xml:space="preserve"> </w:t>
+      </w:r>
+    </w:p>
+    <w:p>
+      <w:pPr>
+        <w:spacing w:after="0"/>
+        <w:rPr>
+          <w:b/>
+        </w:rPr>
+      </w:pPr>
+      <w:r>
+        <w:rPr>
+          <w:b/>
+        </w:rPr>
+        <w:t xml:space="preserve">Estimated No of hours: </w:t>
+      </w:r>
+    </w:p>
+    <w:p>
+      <w:pPr>
+        <w:spacing w:after="0"/>
+        <w:rPr>
+          <w:b/>
+        </w:rPr>
+      </w:pPr>
+      <w:r>
+        <w:rPr>
+          <w:b/>
+        </w:rPr>
+        <w:t>Actual time spent:</w:t>
+      </w:r>
+      <w:r>
+        <w:rPr>
+          <w:b/>
+        </w:rPr>
+        <w:t xml:space="preserve"> </w:t>
       </w:r>
     </w:p>
     <w:p>

</xml_diff>

<commit_message>
Add users, registration page, security to pages
</commit_message>
<xml_diff>
--- a/Homework Guidelines.docx
+++ b/Homework Guidelines.docx
@@ -26,16 +26,48 @@
     </w:p>
     <w:p>
       <w:r>
-        <w:t>Make a small application that can be used as a simple todo list. You should be able to add tasks, view tasks, delete tasks.</w:t>
-      </w:r>
-      <w:r>
-        <w:t xml:space="preserve"> Each task has a status i.e. Pending, Started, Completed, Late. There is a due date for each task as well.  On the main page you need to show how many total tasks are in the system and the count for each status type i.e. 3 pending tasks. Clicking on the status count filters the list ( or takes you to the new page) with these tasks.</w:t>
+        <w:t xml:space="preserve">Make a small application that can be used as a simple </w:t>
+      </w:r>
+      <w:proofErr w:type="spellStart"/>
+      <w:r>
+        <w:t>todo</w:t>
+      </w:r>
+      <w:proofErr w:type="spellEnd"/>
+      <w:r>
+        <w:t xml:space="preserve"> list. You should be able to add tasks, view tasks, delete tasks.</w:t>
+      </w:r>
+      <w:r>
+        <w:t xml:space="preserve"> Each task has a status i.e. Pending, Started, Completed, Late. There is a due date for each task as well.  On the main </w:t>
+      </w:r>
+      <w:proofErr w:type="gramStart"/>
+      <w:r>
+        <w:t>page</w:t>
+      </w:r>
+      <w:proofErr w:type="gramEnd"/>
+      <w:r>
+        <w:t xml:space="preserve"> you need to show how many total tasks are in the system and the count for each status type i.e. 3 pending tasks. Clicking on the status count filters the list </w:t>
+      </w:r>
+      <w:proofErr w:type="gramStart"/>
+      <w:r>
+        <w:t>( or</w:t>
+      </w:r>
+      <w:proofErr w:type="gramEnd"/>
+      <w:r>
+        <w:t xml:space="preserve"> takes you to the new page) with these tasks.</w:t>
       </w:r>
     </w:p>
     <w:p/>
     <w:p>
       <w:r>
-        <w:t>It needs to be a client server application Architecture.  ( WAMP Stack ) In addition to the code you need the following as well.</w:t>
+        <w:t xml:space="preserve">It needs to be a client server application Architecture.  </w:t>
+      </w:r>
+      <w:proofErr w:type="gramStart"/>
+      <w:r>
+        <w:t>( WAMP</w:t>
+      </w:r>
+      <w:proofErr w:type="gramEnd"/>
+      <w:r>
+        <w:t xml:space="preserve"> Stack ) In addition to the code you need the following as well.</w:t>
       </w:r>
     </w:p>
     <w:p/>
@@ -138,7 +170,15 @@
         <w:t>one for the complete system</w:t>
       </w:r>
       <w:r>
-        <w:t xml:space="preserve"> ( level 2)</w:t>
+        <w:t xml:space="preserve"> </w:t>
+      </w:r>
+      <w:proofErr w:type="gramStart"/>
+      <w:r>
+        <w:t>( level</w:t>
+      </w:r>
+      <w:proofErr w:type="gramEnd"/>
+      <w:r>
+        <w:t xml:space="preserve"> 2)</w:t>
       </w:r>
     </w:p>
     <w:p>
@@ -357,7 +397,15 @@
         <w:spacing w:after="0"/>
       </w:pPr>
       <w:r>
-        <w:t>In addition you need to provide a work break down for the assignment. It should have the following:</w:t>
+        <w:t xml:space="preserve">In </w:t>
+      </w:r>
+      <w:proofErr w:type="gramStart"/>
+      <w:r>
+        <w:t>addition</w:t>
+      </w:r>
+      <w:proofErr w:type="gramEnd"/>
+      <w:r>
+        <w:t xml:space="preserve"> you need to provide a work break down for the assignment. It should have the following:</w:t>
       </w:r>
     </w:p>
     <w:p>
@@ -815,7 +863,15 @@
         <w:t>considering</w:t>
       </w:r>
       <w:r>
-        <w:t xml:space="preserve"> the possibility of setting a php sessions variable when a specific status was clicked on, which would determine what the query would look like. This way I would only have one page that shows the tasks but currently decided against it. Will </w:t>
+        <w:t xml:space="preserve"> the possibility of setting a </w:t>
+      </w:r>
+      <w:proofErr w:type="spellStart"/>
+      <w:r>
+        <w:t>php</w:t>
+      </w:r>
+      <w:proofErr w:type="spellEnd"/>
+      <w:r>
+        <w:t xml:space="preserve"> sessions variable when a specific status was clicked on, which would determine what the query would look like. This way I would only have one page that shows the tasks but currently decided against it. Will </w:t>
       </w:r>
       <w:r>
         <w:t>consider</w:t>
@@ -917,7 +973,15 @@
         <w:t xml:space="preserve"> </w:t>
       </w:r>
       <w:r>
-        <w:t>Lack of knowledge of php syntax delayed this</w:t>
+        <w:t xml:space="preserve">Lack of knowledge of </w:t>
+      </w:r>
+      <w:proofErr w:type="spellStart"/>
+      <w:r>
+        <w:t>php</w:t>
+      </w:r>
+      <w:proofErr w:type="spellEnd"/>
+      <w:r>
+        <w:t xml:space="preserve"> syntax delayed this</w:t>
       </w:r>
     </w:p>
     <w:p>
@@ -937,10 +1001,31 @@
         <w:t xml:space="preserve"> </w:t>
       </w:r>
       <w:r>
-        <w:t>Wrong php syntax and function calls kept me from connecting to the database. Figuring out how to extract the data from the object returned by the query kept me from displaying the numbers. Fetch_array</w:t>
-      </w:r>
-      <w:r>
-        <w:t>()</w:t>
+        <w:t xml:space="preserve">Wrong </w:t>
+      </w:r>
+      <w:proofErr w:type="spellStart"/>
+      <w:r>
+        <w:t>php</w:t>
+      </w:r>
+      <w:proofErr w:type="spellEnd"/>
+      <w:r>
+        <w:t xml:space="preserve"> syntax and function calls kept me from connecting to the database. Figuring out how to extract the data from the object returned by the query kept me from displaying the numbers. </w:t>
+      </w:r>
+      <w:proofErr w:type="spellStart"/>
+      <w:r>
+        <w:t>Fetch_</w:t>
+      </w:r>
+      <w:proofErr w:type="gramStart"/>
+      <w:r>
+        <w:t>array</w:t>
+      </w:r>
+      <w:proofErr w:type="spellEnd"/>
+      <w:r>
+        <w:t>(</w:t>
+      </w:r>
+      <w:proofErr w:type="gramEnd"/>
+      <w:r>
+        <w:t>)</w:t>
       </w:r>
       <w:r>
         <w:t xml:space="preserve"> function fixed this.</w:t>
@@ -1119,7 +1204,15 @@
         <w:t xml:space="preserve"> </w:t>
       </w:r>
       <w:r>
-        <w:t xml:space="preserve">Figuring out that I can pass variables with a form is going to allow me to lose all of the different pages I use to display the tasks of each status, and just have one. Depending on the variable I send when I first </w:t>
+        <w:t xml:space="preserve">Figuring out that I can pass variables with a form is going to allow me to lose </w:t>
+      </w:r>
+      <w:proofErr w:type="gramStart"/>
+      <w:r>
+        <w:t>all of</w:t>
+      </w:r>
+      <w:proofErr w:type="gramEnd"/>
+      <w:r>
+        <w:t xml:space="preserve"> the different pages I use to display the tasks of each status, and just have one. Depending on the variable I send when I first </w:t>
       </w:r>
     </w:p>
     <w:p>
@@ -1221,7 +1314,15 @@
         <w:t xml:space="preserve"> </w:t>
       </w:r>
       <w:r>
-        <w:t>Knowing how to pass the variable via forms, the majority of the time spent was on formatting how the pages looked with the new updates</w:t>
+        <w:t xml:space="preserve">Knowing how to pass the variable via forms, </w:t>
+      </w:r>
+      <w:proofErr w:type="gramStart"/>
+      <w:r>
+        <w:t>the majority of</w:t>
+      </w:r>
+      <w:proofErr w:type="gramEnd"/>
+      <w:r>
+        <w:t xml:space="preserve"> the time spent was on formatting how the pages looked with the new updates</w:t>
       </w:r>
     </w:p>
     <w:p>
@@ -1540,254 +1641,89 @@
       </w:r>
       <w:r>
         <w:t xml:space="preserve"> pages</w:t>
+      </w:r>
+    </w:p>
+    <w:p>
+      <w:pPr>
+        <w:spacing w:after="0"/>
+      </w:pPr>
+      <w:r>
+        <w:rPr>
+          <w:b/>
+        </w:rPr>
+        <w:t xml:space="preserve">Estimated No of hours: </w:t>
+      </w:r>
+      <w:r>
+        <w:t>2</w:t>
+      </w:r>
+    </w:p>
+    <w:p>
+      <w:pPr>
+        <w:spacing w:after="0"/>
+      </w:pPr>
+      <w:r>
+        <w:rPr>
+          <w:b/>
+        </w:rPr>
+        <w:t>Actual time spent:</w:t>
+      </w:r>
+      <w:r>
+        <w:rPr>
+          <w:b/>
+        </w:rPr>
+        <w:t xml:space="preserve"> </w:t>
+      </w:r>
+      <w:r>
+        <w:t>4.5</w:t>
+      </w:r>
+    </w:p>
+    <w:p>
+      <w:pPr>
+        <w:spacing w:after="0"/>
+      </w:pPr>
+      <w:r>
+        <w:rPr>
+          <w:b/>
+        </w:rPr>
+        <w:t>Notes:</w:t>
+      </w:r>
+      <w:r>
+        <w:rPr>
+          <w:b/>
+        </w:rPr>
+        <w:t xml:space="preserve"> </w:t>
+      </w:r>
+      <w:r>
+        <w:t xml:space="preserve">Took way longer than I thought it would. Had to go back through all my code and make sure that </w:t>
+      </w:r>
+      <w:r>
+        <w:t xml:space="preserve">my queries were using the </w:t>
+      </w:r>
+      <w:proofErr w:type="spellStart"/>
+      <w:r>
+        <w:t>UserID</w:t>
+      </w:r>
+      <w:proofErr w:type="spellEnd"/>
+      <w:r>
+        <w:t xml:space="preserve"> to link tasks to their users. Made sure that every page cannot be accessed without logging in. Every form passes the username and password to double check on the next page that it is a valid user.</w:t>
+      </w:r>
+    </w:p>
+    <w:p>
+      <w:pPr>
+        <w:spacing w:after="0"/>
+        <w:rPr>
+          <w:b/>
+        </w:rPr>
+      </w:pPr>
+      <w:r>
+        <w:rPr>
+          <w:b/>
+        </w:rPr>
+        <w:lastRenderedPageBreak/>
+        <w:t>Issues:</w:t>
       </w:r>
       <w:bookmarkStart w:id="0" w:name="_GoBack"/>
       <w:bookmarkEnd w:id="0"/>
-    </w:p>
-    <w:p>
-      <w:pPr>
-        <w:spacing w:after="0"/>
-      </w:pPr>
-      <w:r>
-        <w:rPr>
-          <w:b/>
-        </w:rPr>
-        <w:t xml:space="preserve">Estimated No of hours: </w:t>
-      </w:r>
-      <w:r>
-        <w:t>2</w:t>
-      </w:r>
-    </w:p>
-    <w:p>
-      <w:pPr>
-        <w:spacing w:after="0"/>
-        <w:rPr>
-          <w:b/>
-        </w:rPr>
-      </w:pPr>
-      <w:r>
-        <w:rPr>
-          <w:b/>
-        </w:rPr>
-        <w:t>Actual time spent:</w:t>
-      </w:r>
-      <w:r>
-        <w:rPr>
-          <w:b/>
-        </w:rPr>
-        <w:t xml:space="preserve"> </w:t>
-      </w:r>
-    </w:p>
-    <w:p>
-      <w:pPr>
-        <w:spacing w:after="0"/>
-        <w:rPr>
-          <w:b/>
-        </w:rPr>
-      </w:pPr>
-      <w:r>
-        <w:rPr>
-          <w:b/>
-        </w:rPr>
-        <w:t>Notes:</w:t>
-      </w:r>
-    </w:p>
-    <w:p>
-      <w:pPr>
-        <w:spacing w:after="0"/>
-        <w:rPr>
-          <w:b/>
-        </w:rPr>
-      </w:pPr>
-      <w:r>
-        <w:rPr>
-          <w:b/>
-        </w:rPr>
-        <w:t>Issues:</w:t>
-      </w:r>
-    </w:p>
-    <w:p>
-      <w:pPr>
-        <w:spacing w:after="0"/>
-        <w:rPr>
-          <w:b/>
-        </w:rPr>
-      </w:pPr>
-    </w:p>
-    <w:p>
-      <w:pPr>
-        <w:spacing w:after="0"/>
-      </w:pPr>
-      <w:r>
-        <w:rPr>
-          <w:b/>
-        </w:rPr>
-        <w:t>Name of the task:</w:t>
-      </w:r>
-      <w:r>
-        <w:rPr>
-          <w:b/>
-        </w:rPr>
-        <w:t xml:space="preserve"> </w:t>
-      </w:r>
-    </w:p>
-    <w:p>
-      <w:pPr>
-        <w:spacing w:after="0"/>
-        <w:rPr>
-          <w:b/>
-        </w:rPr>
-      </w:pPr>
-      <w:r>
-        <w:rPr>
-          <w:b/>
-        </w:rPr>
-        <w:lastRenderedPageBreak/>
-        <w:t xml:space="preserve">Estimated No of hours: </w:t>
-      </w:r>
-    </w:p>
-    <w:p>
-      <w:pPr>
-        <w:spacing w:after="0"/>
-        <w:rPr>
-          <w:b/>
-        </w:rPr>
-      </w:pPr>
-      <w:r>
-        <w:rPr>
-          <w:b/>
-        </w:rPr>
-        <w:t>Actual time spent:</w:t>
-      </w:r>
-      <w:r>
-        <w:rPr>
-          <w:b/>
-        </w:rPr>
-        <w:t xml:space="preserve"> </w:t>
-      </w:r>
-    </w:p>
-    <w:p>
-      <w:pPr>
-        <w:spacing w:after="0"/>
-        <w:rPr>
-          <w:b/>
-        </w:rPr>
-      </w:pPr>
-      <w:r>
-        <w:rPr>
-          <w:b/>
-        </w:rPr>
-        <w:t>Notes:</w:t>
-      </w:r>
-    </w:p>
-    <w:p>
-      <w:pPr>
-        <w:spacing w:after="0"/>
-        <w:rPr>
-          <w:b/>
-        </w:rPr>
-      </w:pPr>
-      <w:r>
-        <w:rPr>
-          <w:b/>
-        </w:rPr>
-        <w:t>Issues:</w:t>
-      </w:r>
-    </w:p>
-    <w:p>
-      <w:pPr>
-        <w:spacing w:after="0"/>
-        <w:rPr>
-          <w:b/>
-        </w:rPr>
-      </w:pPr>
-    </w:p>
-    <w:p>
-      <w:pPr>
-        <w:spacing w:after="0"/>
-      </w:pPr>
-      <w:r>
-        <w:rPr>
-          <w:b/>
-        </w:rPr>
-        <w:t>Name of the task:</w:t>
-      </w:r>
-      <w:r>
-        <w:rPr>
-          <w:b/>
-        </w:rPr>
-        <w:t xml:space="preserve"> </w:t>
-      </w:r>
-    </w:p>
-    <w:p>
-      <w:pPr>
-        <w:spacing w:after="0"/>
-        <w:rPr>
-          <w:b/>
-        </w:rPr>
-      </w:pPr>
-      <w:r>
-        <w:rPr>
-          <w:b/>
-        </w:rPr>
-        <w:t xml:space="preserve">Estimated No of hours: </w:t>
-      </w:r>
-    </w:p>
-    <w:p>
-      <w:pPr>
-        <w:spacing w:after="0"/>
-        <w:rPr>
-          <w:b/>
-        </w:rPr>
-      </w:pPr>
-      <w:r>
-        <w:rPr>
-          <w:b/>
-        </w:rPr>
-        <w:t>Actual time spent:</w:t>
-      </w:r>
-      <w:r>
-        <w:rPr>
-          <w:b/>
-        </w:rPr>
-        <w:t xml:space="preserve"> </w:t>
-      </w:r>
-    </w:p>
-    <w:p>
-      <w:pPr>
-        <w:spacing w:after="0"/>
-        <w:rPr>
-          <w:b/>
-        </w:rPr>
-      </w:pPr>
-      <w:r>
-        <w:rPr>
-          <w:b/>
-        </w:rPr>
-        <w:t>Notes:</w:t>
-      </w:r>
-    </w:p>
-    <w:p>
-      <w:pPr>
-        <w:spacing w:after="0"/>
-        <w:rPr>
-          <w:b/>
-        </w:rPr>
-      </w:pPr>
-      <w:r>
-        <w:rPr>
-          <w:b/>
-        </w:rPr>
-        <w:t>Issues:</w:t>
-      </w:r>
-    </w:p>
-    <w:p>
-      <w:pPr>
-        <w:spacing w:after="0"/>
-        <w:rPr>
-          <w:b/>
-        </w:rPr>
-      </w:pPr>
     </w:p>
     <w:sectPr>
       <w:pgSz w:w="12240" w:h="15840"/>

</xml_diff>